<commit_message>
Update List of Actions
</commit_message>
<xml_diff>
--- a/Documentation/list of actions.docx
+++ b/Documentation/list of actions.docx
@@ -119,6 +119,7 @@
     <w:p>
       <w:pPr>
         <w:rPr>
+          <w:color w:val="7F7F7F" w:themeColor="text1" w:themeTint="80"/>
           <w:lang w:val="en-US"/>
         </w:rPr>
       </w:pPr>
@@ -141,7 +142,32 @@
         <w:rPr>
           <w:lang w:val="en-US"/>
         </w:rPr>
-        <w:t xml:space="preserve"> label for initiating the Kristal timer. </w:t>
+        <w:t xml:space="preserve"> label for initiating the </w:t>
+      </w:r>
+      <w:r>
+        <w:rPr>
+          <w:lang w:val="en-US"/>
+        </w:rPr>
+        <w:t>Cry</w:t>
+      </w:r>
+      <w:r>
+        <w:rPr>
+          <w:lang w:val="en-US"/>
+        </w:rPr>
+        <w:t xml:space="preserve">stal </w:t>
+      </w:r>
+      <w:r>
+        <w:rPr>
+          <w:lang w:val="en-US"/>
+        </w:rPr>
+        <w:t>timer and the 00C</w:t>
+      </w:r>
+      <w:r>
+        <w:rPr>
+          <w:color w:val="7F7F7F" w:themeColor="text1" w:themeTint="80"/>
+          <w:lang w:val="en-US"/>
+        </w:rPr>
+        <w:t>lock</w:t>
       </w:r>
     </w:p>
     <w:p>
@@ -154,43 +180,348 @@
         <w:rPr>
           <w:lang w:val="en-US"/>
         </w:rPr>
-        <w:t xml:space="preserve">Afterwards the program will go to the </w:t>
-      </w:r>
-      <w:r>
-        <w:rPr>
-          <w:b/>
-          <w:lang w:val="en-US"/>
-        </w:rPr>
-        <w:t>loop</w:t>
-      </w:r>
-      <w:r>
-        <w:rPr>
-          <w:lang w:val="en-US"/>
-        </w:rPr>
-        <w:t xml:space="preserve"> label </w:t>
+        <w:t>In this</w:t>
+      </w:r>
+      <w:r>
+        <w:rPr>
+          <w:lang w:val="en-US"/>
+        </w:rPr>
+        <w:t xml:space="preserve"> initiation the program will:</w:t>
       </w:r>
     </w:p>
     <w:p>
       <w:pPr>
-        <w:rPr>
-          <w:lang w:val="en-US"/>
-        </w:rPr>
-      </w:pPr>
-      <w:r>
-        <w:rPr>
-          <w:lang w:val="en-US"/>
-        </w:rPr>
-        <w:t xml:space="preserve">The program is waiting for the users input to set the time. </w:t>
+        <w:pStyle w:val="Lijstalinea"/>
+        <w:numPr>
+          <w:ilvl w:val="0"/>
+          <w:numId w:val="25"/>
+        </w:numPr>
+        <w:rPr>
+          <w:lang w:val="en-US"/>
+        </w:rPr>
+      </w:pPr>
+      <w:r>
+        <w:rPr>
+          <w:lang w:val="en-US"/>
+        </w:rPr>
+        <w:t xml:space="preserve">Set the interval of the Crystal to </w:t>
+      </w:r>
+      <w:r>
+        <w:rPr>
+          <w:lang w:val="en-US"/>
+        </w:rPr>
+        <w:t>half a second.</w:t>
       </w:r>
     </w:p>
     <w:p>
       <w:pPr>
-        <w:rPr>
-          <w:lang w:val="en-US"/>
-        </w:rPr>
-      </w:pPr>
+        <w:pStyle w:val="Lijstalinea"/>
+        <w:numPr>
+          <w:ilvl w:val="0"/>
+          <w:numId w:val="25"/>
+        </w:numPr>
+        <w:rPr>
+          <w:lang w:val="en-US"/>
+        </w:rPr>
+      </w:pPr>
+      <w:r>
+        <w:rPr>
+          <w:lang w:val="en-US"/>
+        </w:rPr>
+        <w:t xml:space="preserve">Set the </w:t>
+      </w:r>
+      <w:proofErr w:type="spellStart"/>
+      <w:r>
+        <w:rPr>
+          <w:b/>
+          <w:lang w:val="en-US"/>
+        </w:rPr>
+        <w:t>alarmset</w:t>
+      </w:r>
+      <w:proofErr w:type="spellEnd"/>
+      <w:r>
+        <w:rPr>
+          <w:lang w:val="en-US"/>
+        </w:rPr>
+        <w:t xml:space="preserve"> to 0, this is alarm off</w:t>
+      </w:r>
+    </w:p>
+    <w:p>
+      <w:pPr>
+        <w:pStyle w:val="Lijstalinea"/>
+        <w:numPr>
+          <w:ilvl w:val="0"/>
+          <w:numId w:val="25"/>
+        </w:numPr>
+        <w:rPr>
+          <w:lang w:val="en-US"/>
+        </w:rPr>
+      </w:pPr>
+      <w:r>
+        <w:rPr>
+          <w:lang w:val="en-US"/>
+        </w:rPr>
+        <w:t xml:space="preserve">Set the </w:t>
+      </w:r>
+      <w:r>
+        <w:rPr>
+          <w:b/>
+          <w:lang w:val="en-US"/>
+        </w:rPr>
+        <w:t>hour</w:t>
+      </w:r>
+      <w:r>
+        <w:rPr>
+          <w:lang w:val="en-US"/>
+        </w:rPr>
+        <w:t xml:space="preserve"> counter to 00</w:t>
+      </w:r>
+    </w:p>
+    <w:p>
+      <w:pPr>
+        <w:pStyle w:val="Lijstalinea"/>
+        <w:numPr>
+          <w:ilvl w:val="0"/>
+          <w:numId w:val="25"/>
+        </w:numPr>
+        <w:rPr>
+          <w:lang w:val="en-US"/>
+        </w:rPr>
+      </w:pPr>
+      <w:r>
+        <w:rPr>
+          <w:lang w:val="en-US"/>
+        </w:rPr>
+        <w:t xml:space="preserve">Set the </w:t>
+      </w:r>
+      <w:r>
+        <w:rPr>
+          <w:b/>
+          <w:lang w:val="en-US"/>
+        </w:rPr>
+        <w:t>minute</w:t>
+      </w:r>
+      <w:r>
+        <w:rPr>
+          <w:lang w:val="en-US"/>
+        </w:rPr>
+        <w:t xml:space="preserve"> counter to 00</w:t>
+      </w:r>
+    </w:p>
+    <w:p>
+      <w:pPr>
+        <w:pStyle w:val="Lijstalinea"/>
+        <w:numPr>
+          <w:ilvl w:val="0"/>
+          <w:numId w:val="25"/>
+        </w:numPr>
+        <w:rPr>
+          <w:lang w:val="en-US"/>
+        </w:rPr>
+      </w:pPr>
+      <w:r>
+        <w:rPr>
+          <w:lang w:val="en-US"/>
+        </w:rPr>
+        <w:t xml:space="preserve">Set the </w:t>
+      </w:r>
+      <w:r>
+        <w:rPr>
+          <w:b/>
+          <w:lang w:val="en-US"/>
+        </w:rPr>
+        <w:t>second</w:t>
+      </w:r>
+      <w:r>
+        <w:rPr>
+          <w:lang w:val="en-US"/>
+        </w:rPr>
+        <w:t xml:space="preserve"> counter to 00</w:t>
+      </w:r>
+    </w:p>
+    <w:p>
+      <w:pPr>
+        <w:pStyle w:val="Lijstalinea"/>
+        <w:numPr>
+          <w:ilvl w:val="0"/>
+          <w:numId w:val="25"/>
+        </w:numPr>
+        <w:rPr>
+          <w:lang w:val="en-US"/>
+        </w:rPr>
+      </w:pPr>
+      <w:r>
+        <w:rPr>
+          <w:lang w:val="en-US"/>
+        </w:rPr>
+        <w:t>Set the</w:t>
+      </w:r>
+      <w:r>
+        <w:rPr>
+          <w:lang w:val="en-US"/>
+        </w:rPr>
+        <w:t xml:space="preserve"> </w:t>
+      </w:r>
+      <w:r>
+        <w:rPr>
+          <w:b/>
+          <w:lang w:val="en-US"/>
+        </w:rPr>
+        <w:t>alarm</w:t>
+      </w:r>
+      <w:r>
+        <w:rPr>
+          <w:b/>
+          <w:lang w:val="en-US"/>
+        </w:rPr>
+        <w:t xml:space="preserve"> hour</w:t>
+      </w:r>
+      <w:r>
+        <w:rPr>
+          <w:lang w:val="en-US"/>
+        </w:rPr>
+        <w:t xml:space="preserve"> counter to 00</w:t>
+      </w:r>
+    </w:p>
+    <w:p>
+      <w:pPr>
+        <w:pStyle w:val="Lijstalinea"/>
+        <w:numPr>
+          <w:ilvl w:val="0"/>
+          <w:numId w:val="25"/>
+        </w:numPr>
+        <w:rPr>
+          <w:lang w:val="en-US"/>
+        </w:rPr>
+      </w:pPr>
+      <w:r>
+        <w:rPr>
+          <w:lang w:val="en-US"/>
+        </w:rPr>
+        <w:t xml:space="preserve">Set the </w:t>
+      </w:r>
+      <w:r>
+        <w:rPr>
+          <w:b/>
+          <w:lang w:val="en-US"/>
+        </w:rPr>
+        <w:t>a</w:t>
+      </w:r>
+      <w:r>
+        <w:rPr>
+          <w:b/>
+          <w:lang w:val="en-US"/>
+        </w:rPr>
+        <w:t>larm</w:t>
+      </w:r>
+      <w:r>
+        <w:rPr>
+          <w:b/>
+          <w:lang w:val="en-US"/>
+        </w:rPr>
+        <w:t xml:space="preserve"> </w:t>
+      </w:r>
+      <w:r>
+        <w:rPr>
+          <w:b/>
+          <w:lang w:val="en-US"/>
+        </w:rPr>
+        <w:t>minute</w:t>
+      </w:r>
+      <w:r>
+        <w:rPr>
+          <w:lang w:val="en-US"/>
+        </w:rPr>
+        <w:t xml:space="preserve"> counter to 00</w:t>
+      </w:r>
+    </w:p>
+    <w:p>
+      <w:pPr>
+        <w:pStyle w:val="Lijstalinea"/>
+        <w:numPr>
+          <w:ilvl w:val="0"/>
+          <w:numId w:val="25"/>
+        </w:numPr>
+        <w:rPr>
+          <w:lang w:val="en-US"/>
+        </w:rPr>
+      </w:pPr>
+      <w:r>
+        <w:rPr>
+          <w:lang w:val="en-US"/>
+        </w:rPr>
+        <w:t xml:space="preserve">Set </w:t>
+      </w:r>
+      <w:proofErr w:type="spellStart"/>
+      <w:r>
+        <w:rPr>
+          <w:b/>
+          <w:lang w:val="en-US"/>
+        </w:rPr>
+        <w:t>useradjusted</w:t>
+      </w:r>
+      <w:proofErr w:type="spellEnd"/>
+      <w:r>
+        <w:rPr>
+          <w:lang w:val="en-US"/>
+        </w:rPr>
+        <w:t xml:space="preserve"> input to 0</w:t>
+      </w:r>
+    </w:p>
+    <w:p>
+      <w:pPr>
+        <w:pStyle w:val="Lijstalinea"/>
+        <w:rPr>
+          <w:lang w:val="en-US"/>
+        </w:rPr>
+      </w:pPr>
+    </w:p>
+    <w:p>
+      <w:pPr>
+        <w:rPr>
+          <w:lang w:val="en-US"/>
+        </w:rPr>
+      </w:pPr>
+      <w:r>
+        <w:rPr>
+          <w:lang w:val="en-US"/>
+        </w:rPr>
+        <w:t xml:space="preserve">Afterwards the </w:t>
+      </w:r>
+      <w:r>
+        <w:rPr>
+          <w:lang w:val="en-US"/>
+        </w:rPr>
+        <w:t>is ready to go</w:t>
+      </w:r>
       <w:bookmarkStart w:id="0" w:name="_GoBack"/>
       <w:bookmarkEnd w:id="0"/>
+      <w:r>
+        <w:rPr>
+          <w:lang w:val="en-US"/>
+        </w:rPr>
+        <w:t xml:space="preserve"> and will go to the </w:t>
+      </w:r>
+      <w:r>
+        <w:rPr>
+          <w:b/>
+          <w:lang w:val="en-US"/>
+        </w:rPr>
+        <w:t>loop</w:t>
+      </w:r>
+      <w:r>
+        <w:rPr>
+          <w:lang w:val="en-US"/>
+        </w:rPr>
+        <w:t xml:space="preserve"> label to wait for users input.</w:t>
+      </w:r>
+    </w:p>
+    <w:p>
+      <w:pPr>
+        <w:rPr>
+          <w:lang w:val="en-US"/>
+        </w:rPr>
+      </w:pPr>
     </w:p>
     <w:p>
       <w:pPr>

</xml_diff>

<commit_message>
Update List of actions (read Discription)
Please read List of Actions, It might occure that the Use Case be
altert. (due to userfriendly mode)
</commit_message>
<xml_diff>
--- a/Documentation/list of actions.docx
+++ b/Documentation/list of actions.docx
@@ -5,12 +5,24 @@
     <w:p>
       <w:pPr>
         <w:pStyle w:val="Kop1"/>
-      </w:pPr>
-      <w:r>
+        <w:rPr>
+          <w:lang w:val="en-US"/>
+        </w:rPr>
+      </w:pPr>
+      <w:r>
+        <w:rPr>
+          <w:lang w:val="en-US"/>
+        </w:rPr>
         <w:t>List of actions</w:t>
       </w:r>
     </w:p>
-    <w:p/>
+    <w:p>
+      <w:pPr>
+        <w:rPr>
+          <w:lang w:val="en-US"/>
+        </w:rPr>
+      </w:pPr>
+    </w:p>
     <w:p>
       <w:pPr>
         <w:rPr>
@@ -129,7 +141,6 @@
         </w:rPr>
         <w:t xml:space="preserve">First off the program will go to the </w:t>
       </w:r>
-      <w:proofErr w:type="spellStart"/>
       <w:r>
         <w:rPr>
           <w:b/>
@@ -137,7 +148,6 @@
         </w:rPr>
         <w:t>init</w:t>
       </w:r>
-      <w:proofErr w:type="spellEnd"/>
       <w:r>
         <w:rPr>
           <w:lang w:val="en-US"/>
@@ -230,15 +240,27 @@
         </w:rPr>
         <w:t xml:space="preserve">Set the </w:t>
       </w:r>
-      <w:proofErr w:type="spellStart"/>
       <w:r>
         <w:rPr>
           <w:b/>
           <w:lang w:val="en-US"/>
         </w:rPr>
-        <w:t>alarmset</w:t>
-      </w:r>
-      <w:proofErr w:type="spellEnd"/>
+        <w:t>alarm</w:t>
+      </w:r>
+      <w:r>
+        <w:rPr>
+          <w:b/>
+          <w:lang w:val="en-US"/>
+        </w:rPr>
+        <w:t>-</w:t>
+      </w:r>
+      <w:r>
+        <w:rPr>
+          <w:b/>
+          <w:lang w:val="en-US"/>
+        </w:rPr>
+        <w:t>set</w:t>
+      </w:r>
       <w:r>
         <w:rPr>
           <w:lang w:val="en-US"/>
@@ -354,27 +376,14 @@
         <w:rPr>
           <w:lang w:val="en-US"/>
         </w:rPr>
-        <w:t>Set the</w:t>
-      </w:r>
-      <w:r>
-        <w:rPr>
-          <w:lang w:val="en-US"/>
-        </w:rPr>
-        <w:t xml:space="preserve"> </w:t>
+        <w:t xml:space="preserve">Set the </w:t>
       </w:r>
       <w:r>
         <w:rPr>
           <w:b/>
           <w:lang w:val="en-US"/>
         </w:rPr>
-        <w:t>alarm</w:t>
-      </w:r>
-      <w:r>
-        <w:rPr>
-          <w:b/>
-          <w:lang w:val="en-US"/>
-        </w:rPr>
-        <w:t xml:space="preserve"> hour</w:t>
+        <w:t>alarm hour</w:t>
       </w:r>
       <w:r>
         <w:rPr>
@@ -405,28 +414,7 @@
           <w:b/>
           <w:lang w:val="en-US"/>
         </w:rPr>
-        <w:t>a</w:t>
-      </w:r>
-      <w:r>
-        <w:rPr>
-          <w:b/>
-          <w:lang w:val="en-US"/>
-        </w:rPr>
-        <w:t>larm</w:t>
-      </w:r>
-      <w:r>
-        <w:rPr>
-          <w:b/>
-          <w:lang w:val="en-US"/>
-        </w:rPr>
-        <w:t xml:space="preserve"> </w:t>
-      </w:r>
-      <w:r>
-        <w:rPr>
-          <w:b/>
-          <w:lang w:val="en-US"/>
-        </w:rPr>
-        <w:t>minute</w:t>
+        <w:t>alarm minute</w:t>
       </w:r>
       <w:r>
         <w:rPr>
@@ -452,15 +440,27 @@
         </w:rPr>
         <w:t xml:space="preserve">Set </w:t>
       </w:r>
-      <w:proofErr w:type="spellStart"/>
       <w:r>
         <w:rPr>
           <w:b/>
           <w:lang w:val="en-US"/>
         </w:rPr>
-        <w:t>useradjusted</w:t>
-      </w:r>
-      <w:proofErr w:type="spellEnd"/>
+        <w:t>user</w:t>
+      </w:r>
+      <w:r>
+        <w:rPr>
+          <w:b/>
+          <w:lang w:val="en-US"/>
+        </w:rPr>
+        <w:t>-</w:t>
+      </w:r>
+      <w:r>
+        <w:rPr>
+          <w:b/>
+          <w:lang w:val="en-US"/>
+        </w:rPr>
+        <w:t>adjusted</w:t>
+      </w:r>
       <w:r>
         <w:rPr>
           <w:lang w:val="en-US"/>
@@ -492,15 +492,7 @@
         <w:rPr>
           <w:lang w:val="en-US"/>
         </w:rPr>
-        <w:t>is ready to go</w:t>
-      </w:r>
-      <w:bookmarkStart w:id="0" w:name="_GoBack"/>
-      <w:bookmarkEnd w:id="0"/>
-      <w:r>
-        <w:rPr>
-          <w:lang w:val="en-US"/>
-        </w:rPr>
-        <w:t xml:space="preserve"> and will go to the </w:t>
+        <w:t xml:space="preserve">is ready to go and will go to the </w:t>
       </w:r>
       <w:r>
         <w:rPr>
@@ -515,6 +507,1349 @@
         </w:rPr>
         <w:t xml:space="preserve"> label to wait for users input.</w:t>
       </w:r>
+    </w:p>
+    <w:p>
+      <w:pPr>
+        <w:rPr>
+          <w:lang w:val="en-US"/>
+        </w:rPr>
+      </w:pPr>
+    </w:p>
+    <w:p>
+      <w:pPr>
+        <w:rPr>
+          <w:lang w:val="en-US"/>
+        </w:rPr>
+      </w:pPr>
+      <w:r>
+        <w:rPr>
+          <w:lang w:val="en-US"/>
+        </w:rPr>
+        <w:t xml:space="preserve">When the </w:t>
+      </w:r>
+      <w:r>
+        <w:rPr>
+          <w:lang w:val="en-US"/>
+        </w:rPr>
+        <w:t>00C</w:t>
+      </w:r>
+      <w:r>
+        <w:rPr>
+          <w:color w:val="7F7F7F" w:themeColor="text1" w:themeTint="80"/>
+          <w:lang w:val="en-US"/>
+        </w:rPr>
+        <w:t>lock</w:t>
+      </w:r>
+      <w:r>
+        <w:rPr>
+          <w:color w:val="7F7F7F" w:themeColor="text1" w:themeTint="80"/>
+          <w:lang w:val="en-US"/>
+        </w:rPr>
+        <w:t xml:space="preserve"> </w:t>
+      </w:r>
+      <w:r>
+        <w:rPr>
+          <w:lang w:val="en-US"/>
+        </w:rPr>
+        <w:t>loops for the first time. The user-adjusted value is still on zero. While this is set on zero, the program will not continue counting the time. It will stay blinking on ’00:00:00</w:t>
+      </w:r>
+      <w:r>
+        <w:rPr>
+          <w:vertAlign w:val="superscript"/>
+          <w:lang w:val="en-US"/>
+        </w:rPr>
+        <w:t>alarm</w:t>
+      </w:r>
+      <w:r>
+        <w:rPr>
+          <w:lang w:val="en-US"/>
+        </w:rPr>
+        <w:t xml:space="preserve">’ for hours. </w:t>
+      </w:r>
+    </w:p>
+    <w:p>
+      <w:pPr>
+        <w:rPr>
+          <w:lang w:val="en-US"/>
+        </w:rPr>
+      </w:pPr>
+      <w:r>
+        <w:rPr>
+          <w:lang w:val="en-US"/>
+        </w:rPr>
+        <w:t>In</w:t>
+      </w:r>
+      <w:r>
+        <w:rPr>
+          <w:lang w:val="en-US"/>
+        </w:rPr>
+        <w:t xml:space="preserve"> this loop, the SW1 button would be looked into. If the value of SW1 stays 0 for more than 3 seconds. Then the next step is activated.</w:t>
+      </w:r>
+    </w:p>
+    <w:p>
+      <w:pPr>
+        <w:rPr>
+          <w:lang w:val="en-US"/>
+        </w:rPr>
+      </w:pPr>
+    </w:p>
+    <w:p>
+      <w:pPr>
+        <w:rPr>
+          <w:lang w:val="en-US"/>
+        </w:rPr>
+      </w:pPr>
+      <w:r>
+        <w:rPr>
+          <w:lang w:val="en-US"/>
+        </w:rPr>
+        <w:t>On the next step the user</w:t>
+      </w:r>
+      <w:r>
+        <w:rPr>
+          <w:lang w:val="en-US"/>
+        </w:rPr>
+        <w:t>-</w:t>
+      </w:r>
+      <w:r>
+        <w:rPr>
+          <w:lang w:val="en-US"/>
+        </w:rPr>
+        <w:t xml:space="preserve">adjusted value would be incremented with one. At this stage the hours can be set, and the hours indicator would blink. </w:t>
+      </w:r>
+    </w:p>
+    <w:p>
+      <w:pPr>
+        <w:rPr>
+          <w:lang w:val="en-US"/>
+        </w:rPr>
+      </w:pPr>
+      <w:r>
+        <w:rPr>
+          <w:lang w:val="en-US"/>
+        </w:rPr>
+        <w:t xml:space="preserve">By Holding the SW0 button the hours would increment every one second. </w:t>
+      </w:r>
+    </w:p>
+    <w:p>
+      <w:pPr>
+        <w:rPr>
+          <w:lang w:val="en-US"/>
+        </w:rPr>
+      </w:pPr>
+      <w:r>
+        <w:rPr>
+          <w:lang w:val="en-US"/>
+        </w:rPr>
+        <w:t xml:space="preserve">By pushing the SW0 button for 0,25 seconds the hour would increment with one. </w:t>
+      </w:r>
+    </w:p>
+    <w:p>
+      <w:pPr>
+        <w:rPr>
+          <w:lang w:val="en-US"/>
+        </w:rPr>
+      </w:pPr>
+      <w:r>
+        <w:rPr>
+          <w:lang w:val="en-US"/>
+        </w:rPr>
+        <w:t xml:space="preserve">When the correct time is set, the user needs to Hold SW1 again for </w:t>
+      </w:r>
+      <w:r>
+        <w:rPr>
+          <w:lang w:val="en-US"/>
+        </w:rPr>
+        <w:t>0,5</w:t>
+      </w:r>
+      <w:r>
+        <w:rPr>
+          <w:lang w:val="en-US"/>
+        </w:rPr>
+        <w:t xml:space="preserve"> second. </w:t>
+      </w:r>
+      <w:r>
+        <w:rPr>
+          <w:lang w:val="en-US"/>
+        </w:rPr>
+        <w:t>At this point the process would repeat itself until the seconds are set and the user</w:t>
+      </w:r>
+      <w:r>
+        <w:rPr>
+          <w:lang w:val="en-US"/>
+        </w:rPr>
+        <w:t>-</w:t>
+      </w:r>
+      <w:r>
+        <w:rPr>
+          <w:lang w:val="en-US"/>
+        </w:rPr>
+        <w:t>adjusted value is 3.</w:t>
+      </w:r>
+    </w:p>
+    <w:p>
+      <w:pPr>
+        <w:rPr>
+          <w:lang w:val="en-US"/>
+        </w:rPr>
+      </w:pPr>
+    </w:p>
+    <w:p>
+      <w:pPr>
+        <w:rPr>
+          <w:lang w:val="en-US"/>
+        </w:rPr>
+      </w:pPr>
+      <w:r>
+        <w:rPr>
+          <w:lang w:val="en-US"/>
+        </w:rPr>
+        <w:t>When the user</w:t>
+      </w:r>
+      <w:r>
+        <w:rPr>
+          <w:lang w:val="en-US"/>
+        </w:rPr>
+        <w:t>-</w:t>
+      </w:r>
+      <w:r>
+        <w:rPr>
+          <w:lang w:val="en-US"/>
+        </w:rPr>
+        <w:t xml:space="preserve">adjusted value is 3 (or higher) the Alarm can be set. The same steps </w:t>
+      </w:r>
+      <w:r>
+        <w:rPr>
+          <w:lang w:val="en-US"/>
+        </w:rPr>
+        <w:t xml:space="preserve">would be made only the alarm indicator would be blinking. This continues </w:t>
+      </w:r>
+      <w:r>
+        <w:rPr>
+          <w:lang w:val="en-US"/>
+        </w:rPr>
+        <w:t>until the user</w:t>
+      </w:r>
+      <w:r>
+        <w:rPr>
+          <w:lang w:val="en-US"/>
+        </w:rPr>
+        <w:t>-</w:t>
+      </w:r>
+      <w:r>
+        <w:rPr>
+          <w:lang w:val="en-US"/>
+        </w:rPr>
+        <w:t xml:space="preserve">adjusted value hits </w:t>
+      </w:r>
+      <w:r>
+        <w:rPr>
+          <w:lang w:val="en-US"/>
+        </w:rPr>
+        <w:t>7</w:t>
+      </w:r>
+      <w:r>
+        <w:rPr>
+          <w:lang w:val="en-US"/>
+        </w:rPr>
+        <w:t>. At this point the Alarm hours and minutes are set. And the program can continue to the set alarm mode.</w:t>
+      </w:r>
+    </w:p>
+    <w:p>
+      <w:pPr>
+        <w:rPr>
+          <w:lang w:val="en-US"/>
+        </w:rPr>
+      </w:pPr>
+      <w:r>
+        <w:rPr>
+          <w:lang w:val="en-US"/>
+        </w:rPr>
+        <w:t xml:space="preserve">The clock is running in the background. </w:t>
+      </w:r>
+    </w:p>
+    <w:p>
+      <w:pPr>
+        <w:rPr>
+          <w:lang w:val="en-US"/>
+        </w:rPr>
+      </w:pPr>
+    </w:p>
+    <w:p>
+      <w:pPr>
+        <w:rPr>
+          <w:lang w:val="en-US"/>
+        </w:rPr>
+      </w:pPr>
+      <w:r>
+        <w:rPr>
+          <w:lang w:val="en-US"/>
+        </w:rPr>
+        <w:t xml:space="preserve">At this stage you can either chose to activate the alarm  or disable it. To Toggle the alarm you push the SW0 button, and to Disable it you will need to push the SW1 button. </w:t>
+      </w:r>
+    </w:p>
+    <w:p>
+      <w:pPr>
+        <w:rPr>
+          <w:lang w:val="en-US"/>
+        </w:rPr>
+      </w:pPr>
+      <w:r>
+        <w:rPr>
+          <w:lang w:val="en-US"/>
+        </w:rPr>
+        <w:t>The user</w:t>
+      </w:r>
+      <w:r>
+        <w:rPr>
+          <w:lang w:val="en-US"/>
+        </w:rPr>
+        <w:t>-</w:t>
+      </w:r>
+      <w:r>
+        <w:rPr>
+          <w:lang w:val="en-US"/>
+        </w:rPr>
+        <w:t xml:space="preserve">adjusted would be set to the max value and the clock would now function as it should be. </w:t>
+      </w:r>
+    </w:p>
+    <w:p>
+      <w:pPr>
+        <w:rPr>
+          <w:lang w:val="en-US"/>
+        </w:rPr>
+      </w:pPr>
+    </w:p>
+    <w:p>
+      <w:pPr>
+        <w:rPr>
+          <w:lang w:val="en-US"/>
+        </w:rPr>
+      </w:pPr>
+      <w:r>
+        <w:rPr>
+          <w:lang w:val="en-US"/>
+        </w:rPr>
+        <w:lastRenderedPageBreak/>
+        <w:t>For every 60 second, the minute would increment and the seconds reset to 0.</w:t>
+      </w:r>
+    </w:p>
+    <w:p>
+      <w:pPr>
+        <w:rPr>
+          <w:lang w:val="en-US"/>
+        </w:rPr>
+      </w:pPr>
+      <w:r>
+        <w:rPr>
+          <w:lang w:val="en-US"/>
+        </w:rPr>
+        <w:t>For every 60 minutes, the hour would increment, and the minutes reset to 0.</w:t>
+      </w:r>
+    </w:p>
+    <w:p>
+      <w:pPr>
+        <w:rPr>
+          <w:lang w:val="en-US"/>
+        </w:rPr>
+      </w:pPr>
+      <w:r>
+        <w:rPr>
+          <w:lang w:val="en-US"/>
+        </w:rPr>
+        <w:t xml:space="preserve">For Every 24 hours, the hours would be reset to 0. </w:t>
+      </w:r>
+    </w:p>
+    <w:p>
+      <w:pPr>
+        <w:rPr>
+          <w:lang w:val="en-US"/>
+        </w:rPr>
+      </w:pPr>
+    </w:p>
+    <w:p>
+      <w:pPr>
+        <w:rPr>
+          <w:lang w:val="en-US"/>
+        </w:rPr>
+      </w:pPr>
+      <w:r>
+        <w:rPr>
+          <w:lang w:val="en-US"/>
+        </w:rPr>
+        <w:t xml:space="preserve">When the user is holding the SW0 button for 0,5 seconds or longer, the </w:t>
+      </w:r>
+      <w:r>
+        <w:rPr>
+          <w:lang w:val="en-US"/>
+        </w:rPr>
+        <w:t xml:space="preserve">alarm time would be shown. </w:t>
+      </w:r>
+    </w:p>
+    <w:p>
+      <w:pPr>
+        <w:rPr>
+          <w:lang w:val="en-US"/>
+        </w:rPr>
+      </w:pPr>
+      <w:r>
+        <w:rPr>
+          <w:lang w:val="en-US"/>
+        </w:rPr>
+        <w:t>To enable or disable the alarm, the user needs to hold the SW1 button for 0,5 seconds.</w:t>
+      </w:r>
+    </w:p>
+    <w:p>
+      <w:pPr>
+        <w:rPr>
+          <w:lang w:val="en-US"/>
+        </w:rPr>
+      </w:pPr>
+    </w:p>
+    <w:p>
+      <w:pPr>
+        <w:rPr>
+          <w:lang w:val="en-US"/>
+        </w:rPr>
+      </w:pPr>
+      <w:r>
+        <w:rPr>
+          <w:lang w:val="en-US"/>
+        </w:rPr>
+        <w:t>(Extra)</w:t>
+      </w:r>
+    </w:p>
+    <w:p>
+      <w:pPr>
+        <w:rPr>
+          <w:lang w:val="en-US"/>
+        </w:rPr>
+      </w:pPr>
+      <w:r>
+        <w:rPr>
+          <w:lang w:val="en-US"/>
+        </w:rPr>
+        <w:t>To adjust the Alarm clock, the user needs to hold SW1 for 3 seconds. At this point the user</w:t>
+      </w:r>
+      <w:r>
+        <w:rPr>
+          <w:lang w:val="en-US"/>
+        </w:rPr>
+        <w:t>-</w:t>
+      </w:r>
+      <w:r>
+        <w:rPr>
+          <w:lang w:val="en-US"/>
+        </w:rPr>
+        <w:t xml:space="preserve">adjusted value is brought back to value </w:t>
+      </w:r>
+      <w:r>
+        <w:rPr>
+          <w:lang w:val="en-US"/>
+        </w:rPr>
+        <w:t>4</w:t>
+      </w:r>
+      <w:r>
+        <w:rPr>
+          <w:lang w:val="en-US"/>
+        </w:rPr>
+        <w:t xml:space="preserve">. At this state the user can edit the </w:t>
+      </w:r>
+      <w:r>
+        <w:rPr>
+          <w:lang w:val="en-US"/>
+        </w:rPr>
+        <w:t>alarm clock</w:t>
+      </w:r>
+      <w:r>
+        <w:rPr>
+          <w:lang w:val="en-US"/>
+        </w:rPr>
+        <w:t>.</w:t>
+      </w:r>
+    </w:p>
+    <w:p>
+      <w:pPr>
+        <w:rPr>
+          <w:lang w:val="en-US"/>
+        </w:rPr>
+      </w:pPr>
+    </w:p>
+    <w:p>
+      <w:pPr>
+        <w:rPr>
+          <w:lang w:val="en-US"/>
+        </w:rPr>
+      </w:pPr>
+    </w:p>
+    <w:p>
+      <w:pPr>
+        <w:rPr>
+          <w:lang w:val="en-US"/>
+        </w:rPr>
+      </w:pPr>
+      <w:r>
+        <w:rPr>
+          <w:lang w:val="en-US"/>
+        </w:rPr>
+        <w:t>User</w:t>
+      </w:r>
+      <w:r>
+        <w:rPr>
+          <w:lang w:val="en-US"/>
+        </w:rPr>
+        <w:t>-</w:t>
+      </w:r>
+      <w:r>
+        <w:rPr>
+          <w:lang w:val="en-US"/>
+        </w:rPr>
+        <w:t>adjusted info table:</w:t>
+      </w:r>
+    </w:p>
+    <w:tbl>
+      <w:tblPr>
+        <w:tblStyle w:val="Tabelraster"/>
+        <w:tblW w:w="0" w:type="auto"/>
+        <w:tblLook w:val="04A0" w:firstRow="1" w:lastRow="0" w:firstColumn="1" w:lastColumn="0" w:noHBand="0" w:noVBand="1"/>
+      </w:tblPr>
+      <w:tblGrid>
+        <w:gridCol w:w="881"/>
+        <w:gridCol w:w="1968"/>
+        <w:gridCol w:w="3490"/>
+        <w:gridCol w:w="2949"/>
+      </w:tblGrid>
+      <w:tr>
+        <w:tc>
+          <w:tcPr>
+            <w:tcW w:w="881" w:type="dxa"/>
+          </w:tcPr>
+          <w:p>
+            <w:pPr>
+              <w:rPr>
+                <w:lang w:val="en-US"/>
+              </w:rPr>
+            </w:pPr>
+            <w:r>
+              <w:rPr>
+                <w:lang w:val="en-US"/>
+              </w:rPr>
+              <w:t>Value</w:t>
+            </w:r>
+          </w:p>
+        </w:tc>
+        <w:tc>
+          <w:tcPr>
+            <w:tcW w:w="1968" w:type="dxa"/>
+          </w:tcPr>
+          <w:p>
+            <w:pPr>
+              <w:rPr>
+                <w:lang w:val="en-US"/>
+              </w:rPr>
+            </w:pPr>
+            <w:r>
+              <w:rPr>
+                <w:lang w:val="en-US"/>
+              </w:rPr>
+              <w:t>Modes</w:t>
+            </w:r>
+          </w:p>
+        </w:tc>
+        <w:tc>
+          <w:tcPr>
+            <w:tcW w:w="3490" w:type="dxa"/>
+          </w:tcPr>
+          <w:p>
+            <w:pPr>
+              <w:rPr>
+                <w:lang w:val="en-US"/>
+              </w:rPr>
+            </w:pPr>
+            <w:r>
+              <w:rPr>
+                <w:lang w:val="en-US"/>
+              </w:rPr>
+              <w:t>What it would do</w:t>
+            </w:r>
+          </w:p>
+        </w:tc>
+        <w:tc>
+          <w:tcPr>
+            <w:tcW w:w="2949" w:type="dxa"/>
+          </w:tcPr>
+          <w:p>
+            <w:pPr>
+              <w:rPr>
+                <w:lang w:val="en-US"/>
+              </w:rPr>
+            </w:pPr>
+            <w:r>
+              <w:rPr>
+                <w:lang w:val="en-US"/>
+              </w:rPr>
+              <w:t>view</w:t>
+            </w:r>
+          </w:p>
+        </w:tc>
+      </w:tr>
+      <w:tr>
+        <w:tc>
+          <w:tcPr>
+            <w:tcW w:w="881" w:type="dxa"/>
+          </w:tcPr>
+          <w:p>
+            <w:pPr>
+              <w:rPr>
+                <w:lang w:val="en-US"/>
+              </w:rPr>
+            </w:pPr>
+            <w:r>
+              <w:rPr>
+                <w:lang w:val="en-US"/>
+              </w:rPr>
+              <w:t>0</w:t>
+            </w:r>
+          </w:p>
+        </w:tc>
+        <w:tc>
+          <w:tcPr>
+            <w:tcW w:w="1968" w:type="dxa"/>
+          </w:tcPr>
+          <w:p>
+            <w:pPr>
+              <w:rPr>
+                <w:lang w:val="en-US"/>
+              </w:rPr>
+            </w:pPr>
+            <w:r>
+              <w:rPr>
+                <w:lang w:val="en-US"/>
+              </w:rPr>
+              <w:t>Startup mode:</w:t>
+            </w:r>
+          </w:p>
+        </w:tc>
+        <w:tc>
+          <w:tcPr>
+            <w:tcW w:w="3490" w:type="dxa"/>
+          </w:tcPr>
+          <w:p>
+            <w:pPr>
+              <w:rPr>
+                <w:lang w:val="en-US"/>
+              </w:rPr>
+            </w:pPr>
+            <w:r>
+              <w:rPr>
+                <w:lang w:val="en-US"/>
+              </w:rPr>
+              <w:t xml:space="preserve">The hours, minutes, and seconds would blink every second second. </w:t>
+            </w:r>
+          </w:p>
+        </w:tc>
+        <w:tc>
+          <w:tcPr>
+            <w:tcW w:w="2949" w:type="dxa"/>
+            <w:vMerge w:val="restart"/>
+          </w:tcPr>
+          <w:p>
+            <w:pPr>
+              <w:rPr>
+                <w:lang w:val="en-US"/>
+              </w:rPr>
+            </w:pPr>
+            <w:r>
+              <w:rPr>
+                <w:lang w:val="en-US"/>
+              </w:rPr>
+              <w:t>Clock mode</w:t>
+            </w:r>
+          </w:p>
+          <w:p>
+            <w:pPr>
+              <w:rPr>
+                <w:lang w:val="en-US"/>
+              </w:rPr>
+            </w:pPr>
+          </w:p>
+        </w:tc>
+      </w:tr>
+      <w:tr>
+        <w:tc>
+          <w:tcPr>
+            <w:tcW w:w="881" w:type="dxa"/>
+          </w:tcPr>
+          <w:p>
+            <w:pPr>
+              <w:rPr>
+                <w:lang w:val="en-US"/>
+              </w:rPr>
+            </w:pPr>
+            <w:r>
+              <w:rPr>
+                <w:lang w:val="en-US"/>
+              </w:rPr>
+              <w:t>1</w:t>
+            </w:r>
+          </w:p>
+        </w:tc>
+        <w:tc>
+          <w:tcPr>
+            <w:tcW w:w="1968" w:type="dxa"/>
+          </w:tcPr>
+          <w:p>
+            <w:pPr>
+              <w:rPr>
+                <w:lang w:val="en-US"/>
+              </w:rPr>
+            </w:pPr>
+            <w:r>
+              <w:rPr>
+                <w:lang w:val="en-US"/>
+              </w:rPr>
+              <w:t>Setup hours</w:t>
+            </w:r>
+          </w:p>
+        </w:tc>
+        <w:tc>
+          <w:tcPr>
+            <w:tcW w:w="3490" w:type="dxa"/>
+          </w:tcPr>
+          <w:p>
+            <w:pPr>
+              <w:rPr>
+                <w:lang w:val="en-US"/>
+              </w:rPr>
+            </w:pPr>
+            <w:r>
+              <w:rPr>
+                <w:lang w:val="en-US"/>
+              </w:rPr>
+              <w:t>The hours indicator would blink every second until the hours are set.</w:t>
+            </w:r>
+          </w:p>
+        </w:tc>
+        <w:tc>
+          <w:tcPr>
+            <w:tcW w:w="2949" w:type="dxa"/>
+            <w:vMerge/>
+          </w:tcPr>
+          <w:p>
+            <w:pPr>
+              <w:rPr>
+                <w:lang w:val="en-US"/>
+              </w:rPr>
+            </w:pPr>
+          </w:p>
+        </w:tc>
+      </w:tr>
+      <w:tr>
+        <w:tc>
+          <w:tcPr>
+            <w:tcW w:w="881" w:type="dxa"/>
+          </w:tcPr>
+          <w:p>
+            <w:pPr>
+              <w:rPr>
+                <w:lang w:val="en-US"/>
+              </w:rPr>
+            </w:pPr>
+            <w:r>
+              <w:rPr>
+                <w:lang w:val="en-US"/>
+              </w:rPr>
+              <w:t>2</w:t>
+            </w:r>
+          </w:p>
+        </w:tc>
+        <w:tc>
+          <w:tcPr>
+            <w:tcW w:w="1968" w:type="dxa"/>
+          </w:tcPr>
+          <w:p>
+            <w:pPr>
+              <w:rPr>
+                <w:lang w:val="en-US"/>
+              </w:rPr>
+            </w:pPr>
+            <w:r>
+              <w:rPr>
+                <w:lang w:val="en-US"/>
+              </w:rPr>
+              <w:t>Setup minutes</w:t>
+            </w:r>
+          </w:p>
+        </w:tc>
+        <w:tc>
+          <w:tcPr>
+            <w:tcW w:w="3490" w:type="dxa"/>
+          </w:tcPr>
+          <w:p>
+            <w:pPr>
+              <w:rPr>
+                <w:lang w:val="en-US"/>
+              </w:rPr>
+            </w:pPr>
+            <w:r>
+              <w:rPr>
+                <w:lang w:val="en-US"/>
+              </w:rPr>
+              <w:t xml:space="preserve">The </w:t>
+            </w:r>
+            <w:r>
+              <w:rPr>
+                <w:lang w:val="en-US"/>
+              </w:rPr>
+              <w:t>minutes</w:t>
+            </w:r>
+            <w:r>
+              <w:rPr>
+                <w:lang w:val="en-US"/>
+              </w:rPr>
+              <w:t xml:space="preserve"> indicator would blink every second until the </w:t>
+            </w:r>
+            <w:r>
+              <w:rPr>
+                <w:lang w:val="en-US"/>
+              </w:rPr>
+              <w:t>minutes</w:t>
+            </w:r>
+            <w:r>
+              <w:rPr>
+                <w:lang w:val="en-US"/>
+              </w:rPr>
+              <w:t xml:space="preserve"> are set.</w:t>
+            </w:r>
+          </w:p>
+        </w:tc>
+        <w:tc>
+          <w:tcPr>
+            <w:tcW w:w="2949" w:type="dxa"/>
+            <w:vMerge/>
+          </w:tcPr>
+          <w:p>
+            <w:pPr>
+              <w:rPr>
+                <w:lang w:val="en-US"/>
+              </w:rPr>
+            </w:pPr>
+          </w:p>
+        </w:tc>
+      </w:tr>
+      <w:tr>
+        <w:tc>
+          <w:tcPr>
+            <w:tcW w:w="881" w:type="dxa"/>
+          </w:tcPr>
+          <w:p>
+            <w:pPr>
+              <w:rPr>
+                <w:lang w:val="en-US"/>
+              </w:rPr>
+            </w:pPr>
+            <w:r>
+              <w:rPr>
+                <w:lang w:val="en-US"/>
+              </w:rPr>
+              <w:t>3</w:t>
+            </w:r>
+          </w:p>
+        </w:tc>
+        <w:tc>
+          <w:tcPr>
+            <w:tcW w:w="1968" w:type="dxa"/>
+          </w:tcPr>
+          <w:p>
+            <w:pPr>
+              <w:rPr>
+                <w:lang w:val="en-US"/>
+              </w:rPr>
+            </w:pPr>
+            <w:r>
+              <w:rPr>
+                <w:lang w:val="en-US"/>
+              </w:rPr>
+              <w:t>Setup seconds</w:t>
+            </w:r>
+          </w:p>
+        </w:tc>
+        <w:tc>
+          <w:tcPr>
+            <w:tcW w:w="3490" w:type="dxa"/>
+          </w:tcPr>
+          <w:p>
+            <w:pPr>
+              <w:rPr>
+                <w:lang w:val="en-US"/>
+              </w:rPr>
+            </w:pPr>
+            <w:r>
+              <w:rPr>
+                <w:lang w:val="en-US"/>
+              </w:rPr>
+              <w:t xml:space="preserve">The </w:t>
+            </w:r>
+            <w:r>
+              <w:rPr>
+                <w:lang w:val="en-US"/>
+              </w:rPr>
+              <w:t>seconds</w:t>
+            </w:r>
+            <w:r>
+              <w:rPr>
+                <w:lang w:val="en-US"/>
+              </w:rPr>
+              <w:t xml:space="preserve"> indicator would blink every second until the </w:t>
+            </w:r>
+            <w:r>
+              <w:rPr>
+                <w:lang w:val="en-US"/>
+              </w:rPr>
+              <w:t>seconds</w:t>
+            </w:r>
+            <w:r>
+              <w:rPr>
+                <w:lang w:val="en-US"/>
+              </w:rPr>
+              <w:t xml:space="preserve"> are set.</w:t>
+            </w:r>
+            <w:r>
+              <w:rPr>
+                <w:lang w:val="en-US"/>
+              </w:rPr>
+              <w:t xml:space="preserve"> This increments every 10 seconds due to catching up real time seconds. From this point, the clock would be running. </w:t>
+            </w:r>
+          </w:p>
+        </w:tc>
+        <w:tc>
+          <w:tcPr>
+            <w:tcW w:w="2949" w:type="dxa"/>
+            <w:vMerge/>
+          </w:tcPr>
+          <w:p>
+            <w:pPr>
+              <w:rPr>
+                <w:lang w:val="en-US"/>
+              </w:rPr>
+            </w:pPr>
+          </w:p>
+        </w:tc>
+      </w:tr>
+      <w:tr>
+        <w:tc>
+          <w:tcPr>
+            <w:tcW w:w="881" w:type="dxa"/>
+          </w:tcPr>
+          <w:p>
+            <w:pPr>
+              <w:rPr>
+                <w:lang w:val="en-US"/>
+              </w:rPr>
+            </w:pPr>
+            <w:r>
+              <w:rPr>
+                <w:lang w:val="en-US"/>
+              </w:rPr>
+              <w:t>4</w:t>
+            </w:r>
+          </w:p>
+        </w:tc>
+        <w:tc>
+          <w:tcPr>
+            <w:tcW w:w="1968" w:type="dxa"/>
+          </w:tcPr>
+          <w:p>
+            <w:pPr>
+              <w:rPr>
+                <w:lang w:val="en-US"/>
+              </w:rPr>
+            </w:pPr>
+            <w:r>
+              <w:rPr>
+                <w:lang w:val="en-US"/>
+              </w:rPr>
+              <w:t>Setup Alarm:</w:t>
+            </w:r>
+          </w:p>
+        </w:tc>
+        <w:tc>
+          <w:tcPr>
+            <w:tcW w:w="3490" w:type="dxa"/>
+          </w:tcPr>
+          <w:p>
+            <w:pPr>
+              <w:rPr>
+                <w:lang w:val="en-US"/>
+              </w:rPr>
+            </w:pPr>
+            <w:r>
+              <w:rPr>
+                <w:lang w:val="en-US"/>
+              </w:rPr>
+              <w:t xml:space="preserve">The hours, minutes, </w:t>
+            </w:r>
+            <w:r>
+              <w:rPr>
+                <w:lang w:val="en-US"/>
+              </w:rPr>
+              <w:t>seconds</w:t>
+            </w:r>
+            <w:r>
+              <w:rPr>
+                <w:lang w:val="en-US"/>
+              </w:rPr>
+              <w:t xml:space="preserve"> and alarm-indicator</w:t>
+            </w:r>
+            <w:r>
+              <w:rPr>
+                <w:lang w:val="en-US"/>
+              </w:rPr>
+              <w:t xml:space="preserve"> would blink every second.</w:t>
+            </w:r>
+          </w:p>
+        </w:tc>
+        <w:tc>
+          <w:tcPr>
+            <w:tcW w:w="2949" w:type="dxa"/>
+            <w:vMerge w:val="restart"/>
+          </w:tcPr>
+          <w:p>
+            <w:pPr>
+              <w:rPr>
+                <w:lang w:val="en-US"/>
+              </w:rPr>
+            </w:pPr>
+            <w:r>
+              <w:rPr>
+                <w:lang w:val="en-US"/>
+              </w:rPr>
+              <w:t>Alarm Mode</w:t>
+            </w:r>
+          </w:p>
+        </w:tc>
+      </w:tr>
+      <w:tr>
+        <w:tc>
+          <w:tcPr>
+            <w:tcW w:w="881" w:type="dxa"/>
+          </w:tcPr>
+          <w:p>
+            <w:pPr>
+              <w:rPr>
+                <w:lang w:val="en-US"/>
+              </w:rPr>
+            </w:pPr>
+            <w:r>
+              <w:rPr>
+                <w:lang w:val="en-US"/>
+              </w:rPr>
+              <w:t>5</w:t>
+            </w:r>
+          </w:p>
+        </w:tc>
+        <w:tc>
+          <w:tcPr>
+            <w:tcW w:w="1968" w:type="dxa"/>
+          </w:tcPr>
+          <w:p>
+            <w:pPr>
+              <w:rPr>
+                <w:lang w:val="en-US"/>
+              </w:rPr>
+            </w:pPr>
+            <w:r>
+              <w:rPr>
+                <w:lang w:val="en-US"/>
+              </w:rPr>
+              <w:t>Setup Alarm-Hour</w:t>
+            </w:r>
+          </w:p>
+        </w:tc>
+        <w:tc>
+          <w:tcPr>
+            <w:tcW w:w="3490" w:type="dxa"/>
+          </w:tcPr>
+          <w:p>
+            <w:pPr>
+              <w:rPr>
+                <w:lang w:val="en-US"/>
+              </w:rPr>
+            </w:pPr>
+            <w:r>
+              <w:rPr>
+                <w:lang w:val="en-US"/>
+              </w:rPr>
+              <w:t>The hours indicator would blink every second until the hours are set.</w:t>
+            </w:r>
+            <w:r>
+              <w:rPr>
+                <w:lang w:val="en-US"/>
+              </w:rPr>
+              <w:t xml:space="preserve"> The alarm-indicator is shown</w:t>
+            </w:r>
+          </w:p>
+        </w:tc>
+        <w:tc>
+          <w:tcPr>
+            <w:tcW w:w="2949" w:type="dxa"/>
+            <w:vMerge/>
+          </w:tcPr>
+          <w:p>
+            <w:pPr>
+              <w:rPr>
+                <w:lang w:val="en-US"/>
+              </w:rPr>
+            </w:pPr>
+          </w:p>
+        </w:tc>
+      </w:tr>
+      <w:tr>
+        <w:tc>
+          <w:tcPr>
+            <w:tcW w:w="881" w:type="dxa"/>
+          </w:tcPr>
+          <w:p>
+            <w:pPr>
+              <w:rPr>
+                <w:lang w:val="en-US"/>
+              </w:rPr>
+            </w:pPr>
+            <w:r>
+              <w:rPr>
+                <w:lang w:val="en-US"/>
+              </w:rPr>
+              <w:t>6</w:t>
+            </w:r>
+          </w:p>
+        </w:tc>
+        <w:tc>
+          <w:tcPr>
+            <w:tcW w:w="1968" w:type="dxa"/>
+          </w:tcPr>
+          <w:p>
+            <w:pPr>
+              <w:rPr>
+                <w:lang w:val="en-US"/>
+              </w:rPr>
+            </w:pPr>
+            <w:r>
+              <w:rPr>
+                <w:lang w:val="en-US"/>
+              </w:rPr>
+              <w:t>Setup Alarm-Minutes</w:t>
+            </w:r>
+          </w:p>
+        </w:tc>
+        <w:tc>
+          <w:tcPr>
+            <w:tcW w:w="3490" w:type="dxa"/>
+          </w:tcPr>
+          <w:p>
+            <w:pPr>
+              <w:rPr>
+                <w:lang w:val="en-US"/>
+              </w:rPr>
+            </w:pPr>
+            <w:r>
+              <w:rPr>
+                <w:lang w:val="en-US"/>
+              </w:rPr>
+              <w:t>The minutes indicator would blink every second until the minutes are set.</w:t>
+            </w:r>
+            <w:r>
+              <w:rPr>
+                <w:lang w:val="en-US"/>
+              </w:rPr>
+              <w:t xml:space="preserve"> </w:t>
+            </w:r>
+            <w:r>
+              <w:rPr>
+                <w:lang w:val="en-US"/>
+              </w:rPr>
+              <w:t>The alarm-indicator is shown</w:t>
+            </w:r>
+          </w:p>
+        </w:tc>
+        <w:tc>
+          <w:tcPr>
+            <w:tcW w:w="2949" w:type="dxa"/>
+            <w:vMerge/>
+          </w:tcPr>
+          <w:p>
+            <w:pPr>
+              <w:rPr>
+                <w:lang w:val="en-US"/>
+              </w:rPr>
+            </w:pPr>
+          </w:p>
+        </w:tc>
+      </w:tr>
+      <w:tr>
+        <w:tc>
+          <w:tcPr>
+            <w:tcW w:w="881" w:type="dxa"/>
+          </w:tcPr>
+          <w:p>
+            <w:pPr>
+              <w:rPr>
+                <w:lang w:val="en-US"/>
+              </w:rPr>
+            </w:pPr>
+            <w:r>
+              <w:rPr>
+                <w:lang w:val="en-US"/>
+              </w:rPr>
+              <w:t>7</w:t>
+            </w:r>
+          </w:p>
+        </w:tc>
+        <w:tc>
+          <w:tcPr>
+            <w:tcW w:w="1968" w:type="dxa"/>
+          </w:tcPr>
+          <w:p>
+            <w:pPr>
+              <w:rPr>
+                <w:lang w:val="en-US"/>
+              </w:rPr>
+            </w:pPr>
+            <w:r>
+              <w:rPr>
+                <w:lang w:val="en-US"/>
+              </w:rPr>
+              <w:t>Enable/disable Alarm</w:t>
+            </w:r>
+          </w:p>
+        </w:tc>
+        <w:tc>
+          <w:tcPr>
+            <w:tcW w:w="3490" w:type="dxa"/>
+          </w:tcPr>
+          <w:p>
+            <w:pPr>
+              <w:rPr>
+                <w:lang w:val="en-US"/>
+              </w:rPr>
+            </w:pPr>
+            <w:r>
+              <w:rPr>
+                <w:lang w:val="en-US"/>
+              </w:rPr>
+              <w:t xml:space="preserve">The user can now enable or disable the alarm </w:t>
+            </w:r>
+          </w:p>
+        </w:tc>
+        <w:tc>
+          <w:tcPr>
+            <w:tcW w:w="2949" w:type="dxa"/>
+            <w:vMerge/>
+          </w:tcPr>
+          <w:p>
+            <w:pPr>
+              <w:rPr>
+                <w:lang w:val="en-US"/>
+              </w:rPr>
+            </w:pPr>
+          </w:p>
+        </w:tc>
+      </w:tr>
+      <w:tr>
+        <w:tc>
+          <w:tcPr>
+            <w:tcW w:w="881" w:type="dxa"/>
+          </w:tcPr>
+          <w:p>
+            <w:pPr>
+              <w:rPr>
+                <w:lang w:val="en-US"/>
+              </w:rPr>
+            </w:pPr>
+            <w:r>
+              <w:rPr>
+                <w:lang w:val="en-US"/>
+              </w:rPr>
+              <w:t>8</w:t>
+            </w:r>
+          </w:p>
+        </w:tc>
+        <w:tc>
+          <w:tcPr>
+            <w:tcW w:w="1968" w:type="dxa"/>
+          </w:tcPr>
+          <w:p>
+            <w:pPr>
+              <w:rPr>
+                <w:lang w:val="en-US"/>
+              </w:rPr>
+            </w:pPr>
+            <w:r>
+              <w:rPr>
+                <w:lang w:val="en-US"/>
+              </w:rPr>
+              <w:t>Setup-completed</w:t>
+            </w:r>
+          </w:p>
+        </w:tc>
+        <w:tc>
+          <w:tcPr>
+            <w:tcW w:w="3490" w:type="dxa"/>
+          </w:tcPr>
+          <w:p>
+            <w:pPr>
+              <w:rPr>
+                <w:lang w:val="en-US"/>
+              </w:rPr>
+            </w:pPr>
+            <w:r>
+              <w:rPr>
+                <w:lang w:val="en-US"/>
+              </w:rPr>
+              <w:t>The user can see the alarm time and enable/disable the alarm. (extra: When holding the enable alarm button SW1 for more than 3 seconds the user-adjust value goes to value 4.)</w:t>
+            </w:r>
+          </w:p>
+        </w:tc>
+        <w:tc>
+          <w:tcPr>
+            <w:tcW w:w="2949" w:type="dxa"/>
+          </w:tcPr>
+          <w:p>
+            <w:pPr>
+              <w:rPr>
+                <w:lang w:val="en-US"/>
+              </w:rPr>
+            </w:pPr>
+            <w:r>
+              <w:rPr>
+                <w:lang w:val="en-US"/>
+              </w:rPr>
+              <w:t>Clock mode</w:t>
+            </w:r>
+          </w:p>
+          <w:p>
+            <w:pPr>
+              <w:rPr>
+                <w:lang w:val="en-US"/>
+              </w:rPr>
+            </w:pPr>
+            <w:r>
+              <w:rPr>
+                <w:lang w:val="en-US"/>
+              </w:rPr>
+              <w:t>/ Alarm mode when asked for)</w:t>
+            </w:r>
+            <w:bookmarkStart w:id="0" w:name="_GoBack"/>
+            <w:bookmarkEnd w:id="0"/>
+          </w:p>
+        </w:tc>
+      </w:tr>
+    </w:tbl>
+    <w:p>
+      <w:pPr>
+        <w:rPr>
+          <w:lang w:val="en-US"/>
+        </w:rPr>
+      </w:pPr>
     </w:p>
     <w:p>
       <w:pPr>

</xml_diff>

<commit_message>
update list of actions, added labels
</commit_message>
<xml_diff>
--- a/Documentation/list of actions.docx
+++ b/Documentation/list of actions.docx
@@ -245,21 +245,7 @@
           <w:b/>
           <w:lang w:val="en-US"/>
         </w:rPr>
-        <w:t>alarm</w:t>
-      </w:r>
-      <w:r>
-        <w:rPr>
-          <w:b/>
-          <w:lang w:val="en-US"/>
-        </w:rPr>
-        <w:t>-</w:t>
-      </w:r>
-      <w:r>
-        <w:rPr>
-          <w:b/>
-          <w:lang w:val="en-US"/>
-        </w:rPr>
-        <w:t>set</w:t>
+        <w:t>alarmSet</w:t>
       </w:r>
       <w:r>
         <w:rPr>
@@ -414,7 +400,7 @@
           <w:b/>
           <w:lang w:val="en-US"/>
         </w:rPr>
-        <w:t>alarm minute</w:t>
+        <w:t>alarmMinute</w:t>
       </w:r>
       <w:r>
         <w:rPr>
@@ -445,21 +431,7 @@
           <w:b/>
           <w:lang w:val="en-US"/>
         </w:rPr>
-        <w:t>user</w:t>
-      </w:r>
-      <w:r>
-        <w:rPr>
-          <w:b/>
-          <w:lang w:val="en-US"/>
-        </w:rPr>
-        <w:t>-</w:t>
-      </w:r>
-      <w:r>
-        <w:rPr>
-          <w:b/>
-          <w:lang w:val="en-US"/>
-        </w:rPr>
-        <w:t>adjusted</w:t>
+        <w:t>editLevel</w:t>
       </w:r>
       <w:r>
         <w:rPr>
@@ -525,13 +497,7 @@
         <w:rPr>
           <w:lang w:val="en-US"/>
         </w:rPr>
-        <w:t xml:space="preserve">When the </w:t>
-      </w:r>
-      <w:r>
-        <w:rPr>
-          <w:lang w:val="en-US"/>
-        </w:rPr>
-        <w:t>00C</w:t>
+        <w:t>When the 00C</w:t>
       </w:r>
       <w:r>
         <w:rPr>
@@ -551,7 +517,20 @@
         <w:rPr>
           <w:lang w:val="en-US"/>
         </w:rPr>
-        <w:t>loops for the first time. The user-adjusted value is still on zero. While this is set on zero, the program will not continue counting the time. It will stay blinking on ’00:00:00</w:t>
+        <w:t xml:space="preserve">loops for the first time. The </w:t>
+      </w:r>
+      <w:r>
+        <w:rPr>
+          <w:b/>
+          <w:lang w:val="en-US"/>
+        </w:rPr>
+        <w:t>editLevel</w:t>
+      </w:r>
+      <w:r>
+        <w:rPr>
+          <w:lang w:val="en-US"/>
+        </w:rPr>
+        <w:t xml:space="preserve"> value is still on zero. While this is set on zero, the program will not continue counting the time. It will stay blinking on ’00:00:00</w:t>
       </w:r>
       <w:r>
         <w:rPr>
@@ -603,19 +582,20 @@
         <w:rPr>
           <w:lang w:val="en-US"/>
         </w:rPr>
-        <w:t>On the next step the user</w:t>
-      </w:r>
-      <w:r>
-        <w:rPr>
-          <w:lang w:val="en-US"/>
-        </w:rPr>
-        <w:t>-</w:t>
-      </w:r>
-      <w:r>
-        <w:rPr>
-          <w:lang w:val="en-US"/>
-        </w:rPr>
-        <w:t xml:space="preserve">adjusted value would be incremented with one. At this stage the hours can be set, and the hours indicator would blink. </w:t>
+        <w:t xml:space="preserve">On the next step the </w:t>
+      </w:r>
+      <w:r>
+        <w:rPr>
+          <w:b/>
+          <w:lang w:val="en-US"/>
+        </w:rPr>
+        <w:t>editLevel</w:t>
+      </w:r>
+      <w:r>
+        <w:rPr>
+          <w:lang w:val="en-US"/>
+        </w:rPr>
+        <w:t xml:space="preserve"> value would be incremented with one. At this stage the hours can be set, and the hours indicator would blink. </w:t>
       </w:r>
     </w:p>
     <w:p>
@@ -672,19 +652,20 @@
         <w:rPr>
           <w:lang w:val="en-US"/>
         </w:rPr>
-        <w:t>At this point the process would repeat itself until the seconds are set and the user</w:t>
-      </w:r>
-      <w:r>
-        <w:rPr>
-          <w:lang w:val="en-US"/>
-        </w:rPr>
-        <w:t>-</w:t>
-      </w:r>
-      <w:r>
-        <w:rPr>
-          <w:lang w:val="en-US"/>
-        </w:rPr>
-        <w:t>adjusted value is 3.</w:t>
+        <w:t xml:space="preserve">At this point the process would repeat itself until the seconds are set and the </w:t>
+      </w:r>
+      <w:r>
+        <w:rPr>
+          <w:b/>
+          <w:lang w:val="en-US"/>
+        </w:rPr>
+        <w:t>editLevel</w:t>
+      </w:r>
+      <w:r>
+        <w:rPr>
+          <w:lang w:val="en-US"/>
+        </w:rPr>
+        <w:t xml:space="preserve"> value is 3.</w:t>
       </w:r>
     </w:p>
     <w:p>
@@ -704,19 +685,20 @@
         <w:rPr>
           <w:lang w:val="en-US"/>
         </w:rPr>
-        <w:t>When the user</w:t>
-      </w:r>
-      <w:r>
-        <w:rPr>
-          <w:lang w:val="en-US"/>
-        </w:rPr>
-        <w:t>-</w:t>
-      </w:r>
-      <w:r>
-        <w:rPr>
-          <w:lang w:val="en-US"/>
-        </w:rPr>
-        <w:t xml:space="preserve">adjusted value is 3 (or higher) the Alarm can be set. The same steps </w:t>
+        <w:t xml:space="preserve">When the </w:t>
+      </w:r>
+      <w:r>
+        <w:rPr>
+          <w:b/>
+          <w:lang w:val="en-US"/>
+        </w:rPr>
+        <w:t>editLevel</w:t>
+      </w:r>
+      <w:r>
+        <w:rPr>
+          <w:lang w:val="en-US"/>
+        </w:rPr>
+        <w:t xml:space="preserve"> value is 3 (or higher) the Alarm can be set. The same steps </w:t>
       </w:r>
       <w:r>
         <w:rPr>
@@ -728,19 +710,20 @@
         <w:rPr>
           <w:lang w:val="en-US"/>
         </w:rPr>
-        <w:t>until the user</w:t>
-      </w:r>
-      <w:r>
-        <w:rPr>
-          <w:lang w:val="en-US"/>
-        </w:rPr>
-        <w:t>-</w:t>
-      </w:r>
-      <w:r>
-        <w:rPr>
-          <w:lang w:val="en-US"/>
-        </w:rPr>
-        <w:t xml:space="preserve">adjusted value hits </w:t>
+        <w:t xml:space="preserve">until the </w:t>
+      </w:r>
+      <w:r>
+        <w:rPr>
+          <w:b/>
+          <w:lang w:val="en-US"/>
+        </w:rPr>
+        <w:t>editLevel</w:t>
+      </w:r>
+      <w:r>
+        <w:rPr>
+          <w:lang w:val="en-US"/>
+        </w:rPr>
+        <w:t xml:space="preserve"> value hits </w:t>
       </w:r>
       <w:r>
         <w:rPr>
@@ -798,19 +781,20 @@
         <w:rPr>
           <w:lang w:val="en-US"/>
         </w:rPr>
-        <w:t>The user</w:t>
-      </w:r>
-      <w:r>
-        <w:rPr>
-          <w:lang w:val="en-US"/>
-        </w:rPr>
-        <w:t>-</w:t>
-      </w:r>
-      <w:r>
-        <w:rPr>
-          <w:lang w:val="en-US"/>
-        </w:rPr>
-        <w:t xml:space="preserve">adjusted would be set to the max value and the clock would now function as it should be. </w:t>
+        <w:t xml:space="preserve">The </w:t>
+      </w:r>
+      <w:r>
+        <w:rPr>
+          <w:b/>
+          <w:lang w:val="en-US"/>
+        </w:rPr>
+        <w:t>editLevel</w:t>
+      </w:r>
+      <w:r>
+        <w:rPr>
+          <w:lang w:val="en-US"/>
+        </w:rPr>
+        <w:t xml:space="preserve"> would be set to the max value and the clock would now function as it should be. </w:t>
       </w:r>
     </w:p>
     <w:p>
@@ -929,19 +913,20 @@
         <w:rPr>
           <w:lang w:val="en-US"/>
         </w:rPr>
-        <w:t>To adjust the Alarm clock, the user needs to hold SW1 for 3 seconds. At this point the user</w:t>
-      </w:r>
-      <w:r>
-        <w:rPr>
-          <w:lang w:val="en-US"/>
-        </w:rPr>
-        <w:t>-</w:t>
-      </w:r>
-      <w:r>
-        <w:rPr>
-          <w:lang w:val="en-US"/>
-        </w:rPr>
-        <w:t xml:space="preserve">adjusted value is brought back to value </w:t>
+        <w:t xml:space="preserve">To adjust the Alarm clock, the user needs to hold SW1 for 3 seconds. At this point the </w:t>
+      </w:r>
+      <w:r>
+        <w:rPr>
+          <w:b/>
+          <w:lang w:val="en-US"/>
+        </w:rPr>
+        <w:t>editLevel</w:t>
+      </w:r>
+      <w:r>
+        <w:rPr>
+          <w:lang w:val="en-US"/>
+        </w:rPr>
+        <w:t xml:space="preserve"> value is brought back to value </w:t>
       </w:r>
       <w:r>
         <w:rPr>
@@ -990,21 +975,16 @@
       </w:pPr>
       <w:r>
         <w:rPr>
-          <w:lang w:val="en-US"/>
-        </w:rPr>
-        <w:t>User</w:t>
-      </w:r>
-      <w:r>
-        <w:rPr>
-          <w:lang w:val="en-US"/>
-        </w:rPr>
-        <w:t>-</w:t>
-      </w:r>
-      <w:r>
-        <w:rPr>
-          <w:lang w:val="en-US"/>
-        </w:rPr>
-        <w:t>adjusted info table:</w:t>
+          <w:b/>
+          <w:lang w:val="en-US"/>
+        </w:rPr>
+        <w:t>EditLevel</w:t>
+      </w:r>
+      <w:r>
+        <w:rPr>
+          <w:lang w:val="en-US"/>
+        </w:rPr>
+        <w:t xml:space="preserve"> info table:</w:t>
       </w:r>
     </w:p>
     <w:tbl>
@@ -1295,31 +1275,7 @@
               <w:rPr>
                 <w:lang w:val="en-US"/>
               </w:rPr>
-              <w:t xml:space="preserve">The </w:t>
-            </w:r>
-            <w:r>
-              <w:rPr>
-                <w:lang w:val="en-US"/>
-              </w:rPr>
-              <w:t>minutes</w:t>
-            </w:r>
-            <w:r>
-              <w:rPr>
-                <w:lang w:val="en-US"/>
-              </w:rPr>
-              <w:t xml:space="preserve"> indicator would blink every second until the </w:t>
-            </w:r>
-            <w:r>
-              <w:rPr>
-                <w:lang w:val="en-US"/>
-              </w:rPr>
-              <w:t>minutes</w:t>
-            </w:r>
-            <w:r>
-              <w:rPr>
-                <w:lang w:val="en-US"/>
-              </w:rPr>
-              <w:t xml:space="preserve"> are set.</w:t>
+              <w:t>The minutes indicator would blink every second until the minutes are set.</w:t>
             </w:r>
           </w:p>
         </w:tc>
@@ -1388,37 +1344,7 @@
               <w:rPr>
                 <w:lang w:val="en-US"/>
               </w:rPr>
-              <w:t xml:space="preserve">The </w:t>
-            </w:r>
-            <w:r>
-              <w:rPr>
-                <w:lang w:val="en-US"/>
-              </w:rPr>
-              <w:t>seconds</w:t>
-            </w:r>
-            <w:r>
-              <w:rPr>
-                <w:lang w:val="en-US"/>
-              </w:rPr>
-              <w:t xml:space="preserve"> indicator would blink every second until the </w:t>
-            </w:r>
-            <w:r>
-              <w:rPr>
-                <w:lang w:val="en-US"/>
-              </w:rPr>
-              <w:t>seconds</w:t>
-            </w:r>
-            <w:r>
-              <w:rPr>
-                <w:lang w:val="en-US"/>
-              </w:rPr>
-              <w:t xml:space="preserve"> are set.</w:t>
-            </w:r>
-            <w:r>
-              <w:rPr>
-                <w:lang w:val="en-US"/>
-              </w:rPr>
-              <w:t xml:space="preserve"> This increments every 10 seconds due to catching up real time seconds. From this point, the clock would be running. </w:t>
+              <w:t xml:space="preserve">The seconds indicator would blink every second until the seconds are set. This increments every 10 seconds due to catching up real time seconds. From this point, the clock would be running. </w:t>
             </w:r>
           </w:p>
         </w:tc>
@@ -1487,25 +1413,7 @@
               <w:rPr>
                 <w:lang w:val="en-US"/>
               </w:rPr>
-              <w:t xml:space="preserve">The hours, minutes, </w:t>
-            </w:r>
-            <w:r>
-              <w:rPr>
-                <w:lang w:val="en-US"/>
-              </w:rPr>
-              <w:t>seconds</w:t>
-            </w:r>
-            <w:r>
-              <w:rPr>
-                <w:lang w:val="en-US"/>
-              </w:rPr>
-              <w:t xml:space="preserve"> and alarm-indicator</w:t>
-            </w:r>
-            <w:r>
-              <w:rPr>
-                <w:lang w:val="en-US"/>
-              </w:rPr>
-              <w:t xml:space="preserve"> would blink every second.</w:t>
+              <w:t>The hours, minutes, seconds and alarm-indicator would blink every second.</w:t>
             </w:r>
           </w:p>
         </w:tc>
@@ -1580,13 +1488,7 @@
               <w:rPr>
                 <w:lang w:val="en-US"/>
               </w:rPr>
-              <w:t>The hours indicator would blink every second until the hours are set.</w:t>
-            </w:r>
-            <w:r>
-              <w:rPr>
-                <w:lang w:val="en-US"/>
-              </w:rPr>
-              <w:t xml:space="preserve"> The alarm-indicator is shown</w:t>
+              <w:t>The hours indicator would blink every second until the hours are set. The alarm-indicator is shown</w:t>
             </w:r>
           </w:p>
         </w:tc>
@@ -1655,19 +1557,7 @@
               <w:rPr>
                 <w:lang w:val="en-US"/>
               </w:rPr>
-              <w:t>The minutes indicator would blink every second until the minutes are set.</w:t>
-            </w:r>
-            <w:r>
-              <w:rPr>
-                <w:lang w:val="en-US"/>
-              </w:rPr>
-              <w:t xml:space="preserve"> </w:t>
-            </w:r>
-            <w:r>
-              <w:rPr>
-                <w:lang w:val="en-US"/>
-              </w:rPr>
-              <w:t>The alarm-indicator is shown</w:t>
+              <w:t>The minutes indicator would blink every second until the minutes are set. The alarm-indicator is shown</w:t>
             </w:r>
           </w:p>
         </w:tc>
@@ -1838,8 +1728,6 @@
               </w:rPr>
               <w:t>/ Alarm mode when asked for)</w:t>
             </w:r>
-            <w:bookmarkStart w:id="0" w:name="_GoBack"/>
-            <w:bookmarkEnd w:id="0"/>
           </w:p>
         </w:tc>
       </w:tr>
@@ -1871,8 +1759,2785 @@
         <w:t xml:space="preserve"> </w:t>
       </w:r>
     </w:p>
+    <w:p>
+      <w:pPr>
+        <w:rPr>
+          <w:lang w:val="en-US"/>
+        </w:rPr>
+      </w:pPr>
+      <w:r>
+        <w:rPr>
+          <w:lang w:val="en-US"/>
+        </w:rPr>
+        <w:br w:type="page"/>
+      </w:r>
+    </w:p>
+    <w:p>
+      <w:pPr>
+        <w:pStyle w:val="Kop1"/>
+        <w:rPr>
+          <w:lang w:val="en-US"/>
+        </w:rPr>
+      </w:pPr>
+      <w:r>
+        <w:rPr>
+          <w:lang w:val="en-US"/>
+        </w:rPr>
+        <w:lastRenderedPageBreak/>
+        <w:t xml:space="preserve">Variables &amp; </w:t>
+      </w:r>
+      <w:r>
+        <w:rPr>
+          <w:lang w:val="en-US"/>
+        </w:rPr>
+        <w:t>SUbroutines</w:t>
+      </w:r>
+    </w:p>
+    <w:p>
+      <w:pPr>
+        <w:rPr>
+          <w:lang w:val="en-US"/>
+        </w:rPr>
+      </w:pPr>
+    </w:p>
+    <w:p>
+      <w:pPr>
+        <w:pStyle w:val="Kop2"/>
+        <w:rPr>
+          <w:lang w:val="en-US"/>
+        </w:rPr>
+      </w:pPr>
+      <w:r>
+        <w:rPr>
+          <w:lang w:val="en-US"/>
+        </w:rPr>
+        <w:t xml:space="preserve">variables </w:t>
+      </w:r>
+    </w:p>
+    <w:tbl>
+      <w:tblPr>
+        <w:tblStyle w:val="Tabelraster"/>
+        <w:tblW w:w="0" w:type="auto"/>
+        <w:tblLook w:val="04A0" w:firstRow="1" w:lastRow="0" w:firstColumn="1" w:lastColumn="0" w:noHBand="0" w:noVBand="1"/>
+      </w:tblPr>
+      <w:tblGrid>
+        <w:gridCol w:w="1809"/>
+        <w:gridCol w:w="1418"/>
+        <w:gridCol w:w="5985"/>
+      </w:tblGrid>
+      <w:tr>
+        <w:tc>
+          <w:tcPr>
+            <w:tcW w:w="1809" w:type="dxa"/>
+          </w:tcPr>
+          <w:p>
+            <w:pPr>
+              <w:rPr>
+                <w:lang w:val="en-US"/>
+              </w:rPr>
+            </w:pPr>
+            <w:r>
+              <w:rPr>
+                <w:lang w:val="en-US"/>
+              </w:rPr>
+              <w:t>Name</w:t>
+            </w:r>
+          </w:p>
+        </w:tc>
+        <w:tc>
+          <w:tcPr>
+            <w:tcW w:w="1418" w:type="dxa"/>
+          </w:tcPr>
+          <w:p>
+            <w:pPr>
+              <w:rPr>
+                <w:lang w:val="en-US"/>
+              </w:rPr>
+            </w:pPr>
+            <w:r>
+              <w:rPr>
+                <w:lang w:val="en-US"/>
+              </w:rPr>
+              <w:t>Register</w:t>
+            </w:r>
+          </w:p>
+        </w:tc>
+        <w:tc>
+          <w:tcPr>
+            <w:tcW w:w="5985" w:type="dxa"/>
+          </w:tcPr>
+          <w:p>
+            <w:pPr>
+              <w:rPr>
+                <w:lang w:val="en-US"/>
+              </w:rPr>
+            </w:pPr>
+            <w:r>
+              <w:rPr>
+                <w:lang w:val="en-US"/>
+              </w:rPr>
+              <w:t xml:space="preserve">Purpose </w:t>
+            </w:r>
+          </w:p>
+        </w:tc>
+      </w:tr>
+      <w:tr>
+        <w:tc>
+          <w:tcPr>
+            <w:tcW w:w="1809" w:type="dxa"/>
+          </w:tcPr>
+          <w:p>
+            <w:pPr>
+              <w:rPr>
+                <w:lang w:val="en-US"/>
+              </w:rPr>
+            </w:pPr>
+            <w:r>
+              <w:rPr>
+                <w:b/>
+                <w:lang w:val="en-US"/>
+              </w:rPr>
+              <w:t>editLevel</w:t>
+            </w:r>
+          </w:p>
+        </w:tc>
+        <w:tc>
+          <w:tcPr>
+            <w:tcW w:w="1418" w:type="dxa"/>
+          </w:tcPr>
+          <w:p>
+            <w:pPr>
+              <w:rPr>
+                <w:lang w:val="en-US"/>
+              </w:rPr>
+            </w:pPr>
+          </w:p>
+        </w:tc>
+        <w:tc>
+          <w:tcPr>
+            <w:tcW w:w="5985" w:type="dxa"/>
+          </w:tcPr>
+          <w:p>
+            <w:pPr>
+              <w:rPr>
+                <w:lang w:val="en-US"/>
+              </w:rPr>
+            </w:pPr>
+            <w:r>
+              <w:rPr>
+                <w:lang w:val="en-US"/>
+              </w:rPr>
+              <w:t>The variable that determines the step you are in, in the progress of setting up the 00Clock</w:t>
+            </w:r>
+            <w:r>
+              <w:rPr>
+                <w:lang w:val="en-US"/>
+              </w:rPr>
+              <w:t>. The value is between 0 and 8.</w:t>
+            </w:r>
+          </w:p>
+        </w:tc>
+      </w:tr>
+      <w:tr>
+        <w:tc>
+          <w:tcPr>
+            <w:tcW w:w="1809" w:type="dxa"/>
+          </w:tcPr>
+          <w:p>
+            <w:pPr>
+              <w:rPr>
+                <w:b/>
+                <w:lang w:val="en-US"/>
+              </w:rPr>
+            </w:pPr>
+            <w:r>
+              <w:rPr>
+                <w:b/>
+                <w:lang w:val="en-US"/>
+              </w:rPr>
+              <w:t>hour</w:t>
+            </w:r>
+          </w:p>
+        </w:tc>
+        <w:tc>
+          <w:tcPr>
+            <w:tcW w:w="1418" w:type="dxa"/>
+          </w:tcPr>
+          <w:p>
+            <w:pPr>
+              <w:rPr>
+                <w:lang w:val="en-US"/>
+              </w:rPr>
+            </w:pPr>
+          </w:p>
+        </w:tc>
+        <w:tc>
+          <w:tcPr>
+            <w:tcW w:w="5985" w:type="dxa"/>
+          </w:tcPr>
+          <w:p>
+            <w:pPr>
+              <w:rPr>
+                <w:lang w:val="en-US"/>
+              </w:rPr>
+            </w:pPr>
+            <w:r>
+              <w:rPr>
+                <w:lang w:val="en-US"/>
+              </w:rPr>
+              <w:t>The hour variable determines the hour. From the radius of 0 to 23.</w:t>
+            </w:r>
+          </w:p>
+        </w:tc>
+      </w:tr>
+      <w:tr>
+        <w:tc>
+          <w:tcPr>
+            <w:tcW w:w="1809" w:type="dxa"/>
+          </w:tcPr>
+          <w:p>
+            <w:pPr>
+              <w:rPr>
+                <w:b/>
+                <w:lang w:val="en-US"/>
+              </w:rPr>
+            </w:pPr>
+            <w:r>
+              <w:rPr>
+                <w:b/>
+                <w:lang w:val="en-US"/>
+              </w:rPr>
+              <w:t>minute</w:t>
+            </w:r>
+          </w:p>
+        </w:tc>
+        <w:tc>
+          <w:tcPr>
+            <w:tcW w:w="1418" w:type="dxa"/>
+          </w:tcPr>
+          <w:p>
+            <w:pPr>
+              <w:rPr>
+                <w:lang w:val="en-US"/>
+              </w:rPr>
+            </w:pPr>
+          </w:p>
+        </w:tc>
+        <w:tc>
+          <w:tcPr>
+            <w:tcW w:w="5985" w:type="dxa"/>
+          </w:tcPr>
+          <w:p>
+            <w:pPr>
+              <w:rPr>
+                <w:lang w:val="en-US"/>
+              </w:rPr>
+            </w:pPr>
+            <w:r>
+              <w:rPr>
+                <w:lang w:val="en-US"/>
+              </w:rPr>
+              <w:t>The minute variable determines the minutes. From the radius of 0 to 59.</w:t>
+            </w:r>
+          </w:p>
+        </w:tc>
+      </w:tr>
+      <w:tr>
+        <w:tc>
+          <w:tcPr>
+            <w:tcW w:w="1809" w:type="dxa"/>
+          </w:tcPr>
+          <w:p>
+            <w:pPr>
+              <w:rPr>
+                <w:b/>
+                <w:lang w:val="en-US"/>
+              </w:rPr>
+            </w:pPr>
+            <w:r>
+              <w:rPr>
+                <w:b/>
+                <w:lang w:val="en-US"/>
+              </w:rPr>
+              <w:t>seconds</w:t>
+            </w:r>
+          </w:p>
+        </w:tc>
+        <w:tc>
+          <w:tcPr>
+            <w:tcW w:w="1418" w:type="dxa"/>
+          </w:tcPr>
+          <w:p>
+            <w:pPr>
+              <w:rPr>
+                <w:lang w:val="en-US"/>
+              </w:rPr>
+            </w:pPr>
+          </w:p>
+        </w:tc>
+        <w:tc>
+          <w:tcPr>
+            <w:tcW w:w="5985" w:type="dxa"/>
+          </w:tcPr>
+          <w:p>
+            <w:pPr>
+              <w:rPr>
+                <w:lang w:val="en-US"/>
+              </w:rPr>
+            </w:pPr>
+            <w:r>
+              <w:rPr>
+                <w:lang w:val="en-US"/>
+              </w:rPr>
+              <w:t>The seconds variable determines the seconds. From the radius of 0 to 59.</w:t>
+            </w:r>
+          </w:p>
+        </w:tc>
+      </w:tr>
+      <w:tr>
+        <w:tc>
+          <w:tcPr>
+            <w:tcW w:w="1809" w:type="dxa"/>
+          </w:tcPr>
+          <w:p>
+            <w:pPr>
+              <w:rPr>
+                <w:b/>
+                <w:lang w:val="en-US"/>
+              </w:rPr>
+            </w:pPr>
+            <w:proofErr w:type="spellStart"/>
+            <w:r>
+              <w:rPr>
+                <w:b/>
+                <w:lang w:val="en-US"/>
+              </w:rPr>
+              <w:t>alarmHour</w:t>
+            </w:r>
+            <w:proofErr w:type="spellEnd"/>
+          </w:p>
+        </w:tc>
+        <w:tc>
+          <w:tcPr>
+            <w:tcW w:w="1418" w:type="dxa"/>
+          </w:tcPr>
+          <w:p>
+            <w:pPr>
+              <w:rPr>
+                <w:lang w:val="en-US"/>
+              </w:rPr>
+            </w:pPr>
+          </w:p>
+        </w:tc>
+        <w:tc>
+          <w:tcPr>
+            <w:tcW w:w="5985" w:type="dxa"/>
+          </w:tcPr>
+          <w:p>
+            <w:pPr>
+              <w:rPr>
+                <w:lang w:val="en-US"/>
+              </w:rPr>
+            </w:pPr>
+            <w:r>
+              <w:rPr>
+                <w:lang w:val="en-US"/>
+              </w:rPr>
+              <w:t>The alarmHour variable determines the hour that the alarm would be set on. From the radius of 0 to 23.</w:t>
+            </w:r>
+          </w:p>
+        </w:tc>
+      </w:tr>
+      <w:tr>
+        <w:tc>
+          <w:tcPr>
+            <w:tcW w:w="1809" w:type="dxa"/>
+          </w:tcPr>
+          <w:p>
+            <w:pPr>
+              <w:rPr>
+                <w:b/>
+                <w:lang w:val="en-US"/>
+              </w:rPr>
+            </w:pPr>
+            <w:r>
+              <w:rPr>
+                <w:b/>
+                <w:lang w:val="en-US"/>
+              </w:rPr>
+              <w:t>alarmMinute</w:t>
+            </w:r>
+          </w:p>
+        </w:tc>
+        <w:tc>
+          <w:tcPr>
+            <w:tcW w:w="1418" w:type="dxa"/>
+          </w:tcPr>
+          <w:p>
+            <w:pPr>
+              <w:rPr>
+                <w:lang w:val="en-US"/>
+              </w:rPr>
+            </w:pPr>
+          </w:p>
+        </w:tc>
+        <w:tc>
+          <w:tcPr>
+            <w:tcW w:w="5985" w:type="dxa"/>
+          </w:tcPr>
+          <w:p>
+            <w:pPr>
+              <w:rPr>
+                <w:lang w:val="en-US"/>
+              </w:rPr>
+            </w:pPr>
+            <w:r>
+              <w:rPr>
+                <w:lang w:val="en-US"/>
+              </w:rPr>
+              <w:t>The minute variable determines the minutes that the alarm would be set on. From the radius of 0 to 59.</w:t>
+            </w:r>
+          </w:p>
+        </w:tc>
+      </w:tr>
+      <w:tr>
+        <w:tc>
+          <w:tcPr>
+            <w:tcW w:w="1809" w:type="dxa"/>
+          </w:tcPr>
+          <w:p>
+            <w:pPr>
+              <w:rPr>
+                <w:b/>
+                <w:lang w:val="en-US"/>
+              </w:rPr>
+            </w:pPr>
+            <w:r>
+              <w:rPr>
+                <w:b/>
+                <w:lang w:val="en-US"/>
+              </w:rPr>
+              <w:t>alarmSet</w:t>
+            </w:r>
+          </w:p>
+        </w:tc>
+        <w:tc>
+          <w:tcPr>
+            <w:tcW w:w="1418" w:type="dxa"/>
+          </w:tcPr>
+          <w:p>
+            <w:pPr>
+              <w:rPr>
+                <w:lang w:val="en-US"/>
+              </w:rPr>
+            </w:pPr>
+          </w:p>
+        </w:tc>
+        <w:tc>
+          <w:tcPr>
+            <w:tcW w:w="5985" w:type="dxa"/>
+          </w:tcPr>
+          <w:p>
+            <w:pPr>
+              <w:rPr>
+                <w:lang w:val="en-US"/>
+              </w:rPr>
+            </w:pPr>
+            <w:r>
+              <w:rPr>
+                <w:lang w:val="en-US"/>
+              </w:rPr>
+              <w:t>The variable that determines if the alarm is set on or off. The values are either 0x00 or 0xFF.</w:t>
+            </w:r>
+          </w:p>
+        </w:tc>
+      </w:tr>
+      <w:tr>
+        <w:tc>
+          <w:tcPr>
+            <w:tcW w:w="1809" w:type="dxa"/>
+          </w:tcPr>
+          <w:p>
+            <w:pPr>
+              <w:rPr>
+                <w:b/>
+                <w:lang w:val="en-US"/>
+              </w:rPr>
+            </w:pPr>
+            <w:r>
+              <w:rPr>
+                <w:b/>
+                <w:lang w:val="en-US"/>
+              </w:rPr>
+              <w:t>SW0counter</w:t>
+            </w:r>
+          </w:p>
+        </w:tc>
+        <w:tc>
+          <w:tcPr>
+            <w:tcW w:w="1418" w:type="dxa"/>
+          </w:tcPr>
+          <w:p>
+            <w:pPr>
+              <w:rPr>
+                <w:lang w:val="en-US"/>
+              </w:rPr>
+            </w:pPr>
+          </w:p>
+        </w:tc>
+        <w:tc>
+          <w:tcPr>
+            <w:tcW w:w="5985" w:type="dxa"/>
+          </w:tcPr>
+          <w:p>
+            <w:pPr>
+              <w:rPr>
+                <w:lang w:val="en-US"/>
+              </w:rPr>
+            </w:pPr>
+            <w:r>
+              <w:rPr>
+                <w:lang w:val="en-US"/>
+              </w:rPr>
+              <w:t>The variable that counts the amount of loops that SW0 is pushed into.</w:t>
+            </w:r>
+          </w:p>
+        </w:tc>
+      </w:tr>
+      <w:tr>
+        <w:tc>
+          <w:tcPr>
+            <w:tcW w:w="1809" w:type="dxa"/>
+          </w:tcPr>
+          <w:p>
+            <w:pPr>
+              <w:rPr>
+                <w:b/>
+                <w:lang w:val="en-US"/>
+              </w:rPr>
+            </w:pPr>
+            <w:r>
+              <w:rPr>
+                <w:b/>
+                <w:lang w:val="en-US"/>
+              </w:rPr>
+              <w:t>SW1counter</w:t>
+            </w:r>
+          </w:p>
+        </w:tc>
+        <w:tc>
+          <w:tcPr>
+            <w:tcW w:w="1418" w:type="dxa"/>
+          </w:tcPr>
+          <w:p>
+            <w:pPr>
+              <w:rPr>
+                <w:lang w:val="en-US"/>
+              </w:rPr>
+            </w:pPr>
+          </w:p>
+        </w:tc>
+        <w:tc>
+          <w:tcPr>
+            <w:tcW w:w="5985" w:type="dxa"/>
+          </w:tcPr>
+          <w:p>
+            <w:pPr>
+              <w:rPr>
+                <w:lang w:val="en-US"/>
+              </w:rPr>
+            </w:pPr>
+            <w:r>
+              <w:rPr>
+                <w:lang w:val="en-US"/>
+              </w:rPr>
+              <w:t>The variable that counts the amount of loops that SW1 is pushed into.</w:t>
+            </w:r>
+          </w:p>
+        </w:tc>
+      </w:tr>
+    </w:tbl>
+    <w:p>
+      <w:pPr>
+        <w:rPr>
+          <w:lang w:val="en-US"/>
+        </w:rPr>
+      </w:pPr>
+    </w:p>
+    <w:p>
+      <w:pPr>
+        <w:pStyle w:val="Kop2"/>
+        <w:rPr>
+          <w:lang w:val="en-US"/>
+        </w:rPr>
+      </w:pPr>
+      <w:r>
+        <w:rPr>
+          <w:lang w:val="en-US"/>
+        </w:rPr>
+        <w:t>subroutines</w:t>
+      </w:r>
+    </w:p>
+    <w:tbl>
+      <w:tblPr>
+        <w:tblStyle w:val="Tabelraster"/>
+        <w:tblW w:w="0" w:type="auto"/>
+        <w:tblLook w:val="04A0" w:firstRow="1" w:lastRow="0" w:firstColumn="1" w:lastColumn="0" w:noHBand="0" w:noVBand="1"/>
+      </w:tblPr>
+      <w:tblGrid>
+        <w:gridCol w:w="1724"/>
+        <w:gridCol w:w="1399"/>
+        <w:gridCol w:w="6165"/>
+      </w:tblGrid>
+      <w:tr>
+        <w:tc>
+          <w:tcPr>
+            <w:tcW w:w="1457" w:type="dxa"/>
+          </w:tcPr>
+          <w:p>
+            <w:pPr>
+              <w:rPr>
+                <w:lang w:val="en-US"/>
+              </w:rPr>
+            </w:pPr>
+            <w:r>
+              <w:rPr>
+                <w:lang w:val="en-US"/>
+              </w:rPr>
+              <w:t>Name</w:t>
+            </w:r>
+          </w:p>
+        </w:tc>
+        <w:tc>
+          <w:tcPr>
+            <w:tcW w:w="1410" w:type="dxa"/>
+          </w:tcPr>
+          <w:p>
+            <w:pPr>
+              <w:rPr>
+                <w:lang w:val="en-US"/>
+              </w:rPr>
+            </w:pPr>
+            <w:r>
+              <w:rPr>
+                <w:lang w:val="en-US"/>
+              </w:rPr>
+              <w:t>As known as</w:t>
+            </w:r>
+          </w:p>
+        </w:tc>
+        <w:tc>
+          <w:tcPr>
+            <w:tcW w:w="6421" w:type="dxa"/>
+          </w:tcPr>
+          <w:p>
+            <w:pPr>
+              <w:rPr>
+                <w:lang w:val="en-US"/>
+              </w:rPr>
+            </w:pPr>
+            <w:r>
+              <w:rPr>
+                <w:lang w:val="en-US"/>
+              </w:rPr>
+              <w:t>What it will do</w:t>
+            </w:r>
+          </w:p>
+        </w:tc>
+      </w:tr>
+      <w:tr>
+        <w:tc>
+          <w:tcPr>
+            <w:tcW w:w="1457" w:type="dxa"/>
+          </w:tcPr>
+          <w:p>
+            <w:pPr>
+              <w:rPr>
+                <w:b/>
+                <w:lang w:val="en-US"/>
+              </w:rPr>
+            </w:pPr>
+            <w:r>
+              <w:rPr>
+                <w:b/>
+                <w:lang w:val="en-US"/>
+              </w:rPr>
+              <w:t>init</w:t>
+            </w:r>
+          </w:p>
+        </w:tc>
+        <w:tc>
+          <w:tcPr>
+            <w:tcW w:w="1410" w:type="dxa"/>
+          </w:tcPr>
+          <w:p>
+            <w:pPr>
+              <w:rPr>
+                <w:lang w:val="en-US"/>
+              </w:rPr>
+            </w:pPr>
+            <w:r>
+              <w:rPr>
+                <w:lang w:val="en-US"/>
+              </w:rPr>
+              <w:t>Initiate</w:t>
+            </w:r>
+          </w:p>
+        </w:tc>
+        <w:tc>
+          <w:tcPr>
+            <w:tcW w:w="6421" w:type="dxa"/>
+          </w:tcPr>
+          <w:p>
+            <w:pPr>
+              <w:pStyle w:val="Lijstalinea"/>
+              <w:numPr>
+                <w:ilvl w:val="0"/>
+                <w:numId w:val="25"/>
+              </w:numPr>
+              <w:rPr>
+                <w:lang w:val="en-US"/>
+              </w:rPr>
+            </w:pPr>
+            <w:r>
+              <w:rPr>
+                <w:lang w:val="en-US"/>
+              </w:rPr>
+              <w:t xml:space="preserve">Set the </w:t>
+            </w:r>
+            <w:r>
+              <w:rPr>
+                <w:b/>
+                <w:lang w:val="en-US"/>
+              </w:rPr>
+              <w:t>alarmSet</w:t>
+            </w:r>
+            <w:r>
+              <w:rPr>
+                <w:lang w:val="en-US"/>
+              </w:rPr>
+              <w:t xml:space="preserve"> to 0, this is alarm off</w:t>
+            </w:r>
+          </w:p>
+          <w:p>
+            <w:pPr>
+              <w:pStyle w:val="Lijstalinea"/>
+              <w:numPr>
+                <w:ilvl w:val="0"/>
+                <w:numId w:val="25"/>
+              </w:numPr>
+              <w:rPr>
+                <w:lang w:val="en-US"/>
+              </w:rPr>
+            </w:pPr>
+            <w:r>
+              <w:rPr>
+                <w:lang w:val="en-US"/>
+              </w:rPr>
+              <w:t xml:space="preserve">Set the </w:t>
+            </w:r>
+            <w:r>
+              <w:rPr>
+                <w:b/>
+                <w:lang w:val="en-US"/>
+              </w:rPr>
+              <w:t>hour</w:t>
+            </w:r>
+            <w:r>
+              <w:rPr>
+                <w:lang w:val="en-US"/>
+              </w:rPr>
+              <w:t xml:space="preserve"> counter to 00</w:t>
+            </w:r>
+          </w:p>
+          <w:p>
+            <w:pPr>
+              <w:pStyle w:val="Lijstalinea"/>
+              <w:numPr>
+                <w:ilvl w:val="0"/>
+                <w:numId w:val="25"/>
+              </w:numPr>
+              <w:rPr>
+                <w:lang w:val="en-US"/>
+              </w:rPr>
+            </w:pPr>
+            <w:r>
+              <w:rPr>
+                <w:lang w:val="en-US"/>
+              </w:rPr>
+              <w:t xml:space="preserve">Set the </w:t>
+            </w:r>
+            <w:r>
+              <w:rPr>
+                <w:b/>
+                <w:lang w:val="en-US"/>
+              </w:rPr>
+              <w:t>minute</w:t>
+            </w:r>
+            <w:r>
+              <w:rPr>
+                <w:lang w:val="en-US"/>
+              </w:rPr>
+              <w:t xml:space="preserve"> counter to 00</w:t>
+            </w:r>
+          </w:p>
+          <w:p>
+            <w:pPr>
+              <w:pStyle w:val="Lijstalinea"/>
+              <w:numPr>
+                <w:ilvl w:val="0"/>
+                <w:numId w:val="25"/>
+              </w:numPr>
+              <w:rPr>
+                <w:lang w:val="en-US"/>
+              </w:rPr>
+            </w:pPr>
+            <w:r>
+              <w:rPr>
+                <w:lang w:val="en-US"/>
+              </w:rPr>
+              <w:t xml:space="preserve">Set the </w:t>
+            </w:r>
+            <w:r>
+              <w:rPr>
+                <w:b/>
+                <w:lang w:val="en-US"/>
+              </w:rPr>
+              <w:t>second</w:t>
+            </w:r>
+            <w:r>
+              <w:rPr>
+                <w:lang w:val="en-US"/>
+              </w:rPr>
+              <w:t xml:space="preserve"> counter to 00</w:t>
+            </w:r>
+          </w:p>
+          <w:p>
+            <w:pPr>
+              <w:pStyle w:val="Lijstalinea"/>
+              <w:numPr>
+                <w:ilvl w:val="0"/>
+                <w:numId w:val="25"/>
+              </w:numPr>
+              <w:rPr>
+                <w:lang w:val="en-US"/>
+              </w:rPr>
+            </w:pPr>
+            <w:r>
+              <w:rPr>
+                <w:lang w:val="en-US"/>
+              </w:rPr>
+              <w:t xml:space="preserve">Set the </w:t>
+            </w:r>
+            <w:r>
+              <w:rPr>
+                <w:b/>
+                <w:lang w:val="en-US"/>
+              </w:rPr>
+              <w:t>alarm</w:t>
+            </w:r>
+            <w:r>
+              <w:rPr>
+                <w:b/>
+                <w:lang w:val="en-US"/>
+              </w:rPr>
+              <w:t>H</w:t>
+            </w:r>
+            <w:r>
+              <w:rPr>
+                <w:b/>
+                <w:lang w:val="en-US"/>
+              </w:rPr>
+              <w:t>our</w:t>
+            </w:r>
+            <w:r>
+              <w:rPr>
+                <w:lang w:val="en-US"/>
+              </w:rPr>
+              <w:t xml:space="preserve"> counter to 00</w:t>
+            </w:r>
+          </w:p>
+          <w:p>
+            <w:pPr>
+              <w:pStyle w:val="Lijstalinea"/>
+              <w:numPr>
+                <w:ilvl w:val="0"/>
+                <w:numId w:val="25"/>
+              </w:numPr>
+              <w:rPr>
+                <w:lang w:val="en-US"/>
+              </w:rPr>
+            </w:pPr>
+            <w:r>
+              <w:rPr>
+                <w:lang w:val="en-US"/>
+              </w:rPr>
+              <w:t xml:space="preserve">Set the </w:t>
+            </w:r>
+            <w:r>
+              <w:rPr>
+                <w:b/>
+                <w:lang w:val="en-US"/>
+              </w:rPr>
+              <w:t>alarmMinute</w:t>
+            </w:r>
+            <w:r>
+              <w:rPr>
+                <w:lang w:val="en-US"/>
+              </w:rPr>
+              <w:t xml:space="preserve"> counter to 00</w:t>
+            </w:r>
+          </w:p>
+          <w:p>
+            <w:pPr>
+              <w:pStyle w:val="Lijstalinea"/>
+              <w:numPr>
+                <w:ilvl w:val="0"/>
+                <w:numId w:val="25"/>
+              </w:numPr>
+              <w:rPr>
+                <w:lang w:val="en-US"/>
+              </w:rPr>
+            </w:pPr>
+            <w:r>
+              <w:rPr>
+                <w:lang w:val="en-US"/>
+              </w:rPr>
+              <w:t xml:space="preserve">Set </w:t>
+            </w:r>
+            <w:r>
+              <w:rPr>
+                <w:b/>
+                <w:lang w:val="en-US"/>
+              </w:rPr>
+              <w:t>editLevel</w:t>
+            </w:r>
+            <w:r>
+              <w:rPr>
+                <w:lang w:val="en-US"/>
+              </w:rPr>
+              <w:t xml:space="preserve"> input to 0</w:t>
+            </w:r>
+          </w:p>
+        </w:tc>
+      </w:tr>
+      <w:tr>
+        <w:tc>
+          <w:tcPr>
+            <w:tcW w:w="1457" w:type="dxa"/>
+          </w:tcPr>
+          <w:p>
+            <w:pPr>
+              <w:rPr>
+                <w:b/>
+                <w:lang w:val="en-US"/>
+              </w:rPr>
+            </w:pPr>
+            <w:proofErr w:type="spellStart"/>
+            <w:r>
+              <w:rPr>
+                <w:b/>
+                <w:lang w:val="en-US"/>
+              </w:rPr>
+              <w:t>incHour</w:t>
+            </w:r>
+            <w:proofErr w:type="spellEnd"/>
+          </w:p>
+        </w:tc>
+        <w:tc>
+          <w:tcPr>
+            <w:tcW w:w="1410" w:type="dxa"/>
+          </w:tcPr>
+          <w:p>
+            <w:pPr>
+              <w:rPr>
+                <w:lang w:val="en-US"/>
+              </w:rPr>
+            </w:pPr>
+            <w:r>
+              <w:rPr>
+                <w:lang w:val="en-US"/>
+              </w:rPr>
+              <w:t>Increment hour</w:t>
+            </w:r>
+          </w:p>
+        </w:tc>
+        <w:tc>
+          <w:tcPr>
+            <w:tcW w:w="6421" w:type="dxa"/>
+          </w:tcPr>
+          <w:p>
+            <w:pPr>
+              <w:pStyle w:val="Lijstalinea"/>
+              <w:numPr>
+                <w:ilvl w:val="0"/>
+                <w:numId w:val="25"/>
+              </w:numPr>
+              <w:rPr>
+                <w:lang w:val="en-US"/>
+              </w:rPr>
+            </w:pPr>
+            <w:r>
+              <w:rPr>
+                <w:lang w:val="en-US"/>
+              </w:rPr>
+              <w:t>Increment the hour.</w:t>
+            </w:r>
+          </w:p>
+          <w:p>
+            <w:pPr>
+              <w:pStyle w:val="Lijstalinea"/>
+              <w:numPr>
+                <w:ilvl w:val="0"/>
+                <w:numId w:val="25"/>
+              </w:numPr>
+              <w:rPr>
+                <w:lang w:val="en-US"/>
+              </w:rPr>
+            </w:pPr>
+            <w:r>
+              <w:rPr>
+                <w:lang w:val="en-US"/>
+              </w:rPr>
+              <w:t>If the hour is greater or equal to 24, set hour to 00.</w:t>
+            </w:r>
+          </w:p>
+          <w:p>
+            <w:pPr>
+              <w:pStyle w:val="Lijstalinea"/>
+              <w:numPr>
+                <w:ilvl w:val="0"/>
+                <w:numId w:val="25"/>
+              </w:numPr>
+              <w:rPr>
+                <w:lang w:val="en-US"/>
+              </w:rPr>
+            </w:pPr>
+            <w:r>
+              <w:rPr>
+                <w:lang w:val="en-US"/>
+              </w:rPr>
+              <w:t>Return to last position</w:t>
+            </w:r>
+          </w:p>
+        </w:tc>
+      </w:tr>
+      <w:tr>
+        <w:tc>
+          <w:tcPr>
+            <w:tcW w:w="1457" w:type="dxa"/>
+          </w:tcPr>
+          <w:p>
+            <w:pPr>
+              <w:rPr>
+                <w:b/>
+                <w:lang w:val="en-US"/>
+              </w:rPr>
+            </w:pPr>
+            <w:proofErr w:type="spellStart"/>
+            <w:r>
+              <w:rPr>
+                <w:b/>
+                <w:lang w:val="en-US"/>
+              </w:rPr>
+              <w:t>incMinute</w:t>
+            </w:r>
+            <w:proofErr w:type="spellEnd"/>
+          </w:p>
+        </w:tc>
+        <w:tc>
+          <w:tcPr>
+            <w:tcW w:w="1410" w:type="dxa"/>
+          </w:tcPr>
+          <w:p>
+            <w:pPr>
+              <w:rPr>
+                <w:lang w:val="en-US"/>
+              </w:rPr>
+            </w:pPr>
+            <w:r>
+              <w:rPr>
+                <w:lang w:val="en-US"/>
+              </w:rPr>
+              <w:t>Increment minute</w:t>
+            </w:r>
+          </w:p>
+        </w:tc>
+        <w:tc>
+          <w:tcPr>
+            <w:tcW w:w="6421" w:type="dxa"/>
+          </w:tcPr>
+          <w:p>
+            <w:pPr>
+              <w:pStyle w:val="Lijstalinea"/>
+              <w:numPr>
+                <w:ilvl w:val="0"/>
+                <w:numId w:val="25"/>
+              </w:numPr>
+              <w:rPr>
+                <w:lang w:val="en-US"/>
+              </w:rPr>
+            </w:pPr>
+            <w:r>
+              <w:rPr>
+                <w:lang w:val="en-US"/>
+              </w:rPr>
+              <w:t>Increment the minute.</w:t>
+            </w:r>
+          </w:p>
+          <w:p>
+            <w:pPr>
+              <w:pStyle w:val="Lijstalinea"/>
+              <w:numPr>
+                <w:ilvl w:val="0"/>
+                <w:numId w:val="25"/>
+              </w:numPr>
+              <w:rPr>
+                <w:lang w:val="en-US"/>
+              </w:rPr>
+            </w:pPr>
+            <w:r>
+              <w:rPr>
+                <w:lang w:val="en-US"/>
+              </w:rPr>
+              <w:t xml:space="preserve">If the minutes are greater or equal to 60, set minutes to 00 and call the </w:t>
+            </w:r>
+            <w:proofErr w:type="spellStart"/>
+            <w:r>
+              <w:rPr>
+                <w:lang w:val="en-US"/>
+              </w:rPr>
+              <w:t>incHour</w:t>
+            </w:r>
+            <w:proofErr w:type="spellEnd"/>
+            <w:r>
+              <w:rPr>
+                <w:lang w:val="en-US"/>
+              </w:rPr>
+              <w:t xml:space="preserve"> label</w:t>
+            </w:r>
+          </w:p>
+          <w:p>
+            <w:pPr>
+              <w:pStyle w:val="Lijstalinea"/>
+              <w:numPr>
+                <w:ilvl w:val="0"/>
+                <w:numId w:val="25"/>
+              </w:numPr>
+              <w:rPr>
+                <w:lang w:val="en-US"/>
+              </w:rPr>
+            </w:pPr>
+            <w:r>
+              <w:rPr>
+                <w:lang w:val="en-US"/>
+              </w:rPr>
+              <w:t>Return to last position</w:t>
+            </w:r>
+          </w:p>
+        </w:tc>
+      </w:tr>
+      <w:tr>
+        <w:tc>
+          <w:tcPr>
+            <w:tcW w:w="1457" w:type="dxa"/>
+          </w:tcPr>
+          <w:p>
+            <w:pPr>
+              <w:rPr>
+                <w:b/>
+                <w:lang w:val="en-US"/>
+              </w:rPr>
+            </w:pPr>
+            <w:proofErr w:type="spellStart"/>
+            <w:r>
+              <w:rPr>
+                <w:b/>
+                <w:lang w:val="en-US"/>
+              </w:rPr>
+              <w:t>IncSecond</w:t>
+            </w:r>
+            <w:proofErr w:type="spellEnd"/>
+          </w:p>
+        </w:tc>
+        <w:tc>
+          <w:tcPr>
+            <w:tcW w:w="1410" w:type="dxa"/>
+          </w:tcPr>
+          <w:p>
+            <w:pPr>
+              <w:rPr>
+                <w:lang w:val="en-US"/>
+              </w:rPr>
+            </w:pPr>
+            <w:r>
+              <w:rPr>
+                <w:lang w:val="en-US"/>
+              </w:rPr>
+              <w:t>Increment seconds</w:t>
+            </w:r>
+          </w:p>
+        </w:tc>
+        <w:tc>
+          <w:tcPr>
+            <w:tcW w:w="6421" w:type="dxa"/>
+          </w:tcPr>
+          <w:p>
+            <w:pPr>
+              <w:pStyle w:val="Lijstalinea"/>
+              <w:numPr>
+                <w:ilvl w:val="0"/>
+                <w:numId w:val="25"/>
+              </w:numPr>
+              <w:rPr>
+                <w:lang w:val="en-US"/>
+              </w:rPr>
+            </w:pPr>
+            <w:r>
+              <w:rPr>
+                <w:lang w:val="en-US"/>
+              </w:rPr>
+              <w:t>Increment the seconds.</w:t>
+            </w:r>
+          </w:p>
+          <w:p>
+            <w:pPr>
+              <w:pStyle w:val="Lijstalinea"/>
+              <w:numPr>
+                <w:ilvl w:val="0"/>
+                <w:numId w:val="25"/>
+              </w:numPr>
+              <w:rPr>
+                <w:lang w:val="en-US"/>
+              </w:rPr>
+            </w:pPr>
+            <w:r>
+              <w:rPr>
+                <w:lang w:val="en-US"/>
+              </w:rPr>
+              <w:t xml:space="preserve">If the seconds are greater or equal to 60, set the seconds to 00 and call the </w:t>
+            </w:r>
+            <w:proofErr w:type="spellStart"/>
+            <w:r>
+              <w:rPr>
+                <w:lang w:val="en-US"/>
+              </w:rPr>
+              <w:t>incMinute</w:t>
+            </w:r>
+            <w:proofErr w:type="spellEnd"/>
+            <w:r>
+              <w:rPr>
+                <w:lang w:val="en-US"/>
+              </w:rPr>
+              <w:t xml:space="preserve"> label.</w:t>
+            </w:r>
+          </w:p>
+          <w:p>
+            <w:pPr>
+              <w:pStyle w:val="Lijstalinea"/>
+              <w:numPr>
+                <w:ilvl w:val="0"/>
+                <w:numId w:val="25"/>
+              </w:numPr>
+              <w:rPr>
+                <w:lang w:val="en-US"/>
+              </w:rPr>
+            </w:pPr>
+            <w:r>
+              <w:rPr>
+                <w:lang w:val="en-US"/>
+              </w:rPr>
+              <w:t>Return to last position</w:t>
+            </w:r>
+          </w:p>
+        </w:tc>
+      </w:tr>
+      <w:tr>
+        <w:tc>
+          <w:tcPr>
+            <w:tcW w:w="1457" w:type="dxa"/>
+          </w:tcPr>
+          <w:p>
+            <w:pPr>
+              <w:rPr>
+                <w:b/>
+                <w:lang w:val="en-US"/>
+              </w:rPr>
+            </w:pPr>
+            <w:proofErr w:type="spellStart"/>
+            <w:r>
+              <w:rPr>
+                <w:b/>
+                <w:lang w:val="en-US"/>
+              </w:rPr>
+              <w:t>incAlarmHour</w:t>
+            </w:r>
+            <w:proofErr w:type="spellEnd"/>
+          </w:p>
+        </w:tc>
+        <w:tc>
+          <w:tcPr>
+            <w:tcW w:w="1410" w:type="dxa"/>
+          </w:tcPr>
+          <w:p>
+            <w:pPr>
+              <w:rPr>
+                <w:lang w:val="en-US"/>
+              </w:rPr>
+            </w:pPr>
+            <w:r>
+              <w:rPr>
+                <w:lang w:val="en-US"/>
+              </w:rPr>
+              <w:t>Increment hours on alarm mode</w:t>
+            </w:r>
+          </w:p>
+        </w:tc>
+        <w:tc>
+          <w:tcPr>
+            <w:tcW w:w="6421" w:type="dxa"/>
+          </w:tcPr>
+          <w:p>
+            <w:pPr>
+              <w:pStyle w:val="Lijstalinea"/>
+              <w:numPr>
+                <w:ilvl w:val="0"/>
+                <w:numId w:val="25"/>
+              </w:numPr>
+              <w:rPr>
+                <w:lang w:val="en-US"/>
+              </w:rPr>
+            </w:pPr>
+            <w:r>
+              <w:rPr>
+                <w:lang w:val="en-US"/>
+              </w:rPr>
+              <w:t>Increment the alarmHour.</w:t>
+            </w:r>
+          </w:p>
+          <w:p>
+            <w:pPr>
+              <w:pStyle w:val="Lijstalinea"/>
+              <w:numPr>
+                <w:ilvl w:val="0"/>
+                <w:numId w:val="25"/>
+              </w:numPr>
+              <w:rPr>
+                <w:lang w:val="en-US"/>
+              </w:rPr>
+            </w:pPr>
+            <w:r>
+              <w:rPr>
+                <w:lang w:val="en-US"/>
+              </w:rPr>
+              <w:t xml:space="preserve">If the alarmHour is greater or equal to 24, set </w:t>
+            </w:r>
+            <w:proofErr w:type="spellStart"/>
+            <w:r>
+              <w:rPr>
+                <w:lang w:val="en-US"/>
+              </w:rPr>
+              <w:t>alarmHour</w:t>
+            </w:r>
+            <w:proofErr w:type="spellEnd"/>
+            <w:r>
+              <w:rPr>
+                <w:lang w:val="en-US"/>
+              </w:rPr>
+              <w:t xml:space="preserve"> to 00.</w:t>
+            </w:r>
+          </w:p>
+          <w:p>
+            <w:pPr>
+              <w:pStyle w:val="Lijstalinea"/>
+              <w:numPr>
+                <w:ilvl w:val="0"/>
+                <w:numId w:val="25"/>
+              </w:numPr>
+              <w:rPr>
+                <w:lang w:val="en-US"/>
+              </w:rPr>
+            </w:pPr>
+            <w:r>
+              <w:rPr>
+                <w:lang w:val="en-US"/>
+              </w:rPr>
+              <w:t>Return to last position</w:t>
+            </w:r>
+          </w:p>
+        </w:tc>
+      </w:tr>
+      <w:tr>
+        <w:tc>
+          <w:tcPr>
+            <w:tcW w:w="1457" w:type="dxa"/>
+          </w:tcPr>
+          <w:p>
+            <w:pPr>
+              <w:rPr>
+                <w:b/>
+                <w:lang w:val="en-US"/>
+              </w:rPr>
+            </w:pPr>
+            <w:proofErr w:type="spellStart"/>
+            <w:r>
+              <w:rPr>
+                <w:b/>
+                <w:lang w:val="en-US"/>
+              </w:rPr>
+              <w:lastRenderedPageBreak/>
+              <w:t>incAlarmMinute</w:t>
+            </w:r>
+            <w:proofErr w:type="spellEnd"/>
+          </w:p>
+        </w:tc>
+        <w:tc>
+          <w:tcPr>
+            <w:tcW w:w="1410" w:type="dxa"/>
+          </w:tcPr>
+          <w:p>
+            <w:pPr>
+              <w:rPr>
+                <w:lang w:val="en-US"/>
+              </w:rPr>
+            </w:pPr>
+            <w:r>
+              <w:rPr>
+                <w:lang w:val="en-US"/>
+              </w:rPr>
+              <w:t>Increment minutes on alarm mode</w:t>
+            </w:r>
+          </w:p>
+        </w:tc>
+        <w:tc>
+          <w:tcPr>
+            <w:tcW w:w="6421" w:type="dxa"/>
+          </w:tcPr>
+          <w:p>
+            <w:pPr>
+              <w:pStyle w:val="Lijstalinea"/>
+              <w:numPr>
+                <w:ilvl w:val="0"/>
+                <w:numId w:val="25"/>
+              </w:numPr>
+              <w:rPr>
+                <w:lang w:val="en-US"/>
+              </w:rPr>
+            </w:pPr>
+            <w:r>
+              <w:rPr>
+                <w:lang w:val="en-US"/>
+              </w:rPr>
+              <w:t>Increment the alarmMinute.</w:t>
+            </w:r>
+          </w:p>
+          <w:p>
+            <w:pPr>
+              <w:pStyle w:val="Lijstalinea"/>
+              <w:numPr>
+                <w:ilvl w:val="0"/>
+                <w:numId w:val="25"/>
+              </w:numPr>
+              <w:rPr>
+                <w:lang w:val="en-US"/>
+              </w:rPr>
+            </w:pPr>
+            <w:r>
+              <w:rPr>
+                <w:lang w:val="en-US"/>
+              </w:rPr>
+              <w:t xml:space="preserve">If the alarmMinute is greater or equal to 60, set </w:t>
+            </w:r>
+            <w:proofErr w:type="spellStart"/>
+            <w:r>
+              <w:rPr>
+                <w:lang w:val="en-US"/>
+              </w:rPr>
+              <w:t>alarmMinute</w:t>
+            </w:r>
+            <w:proofErr w:type="spellEnd"/>
+            <w:r>
+              <w:rPr>
+                <w:lang w:val="en-US"/>
+              </w:rPr>
+              <w:t xml:space="preserve"> to 00.</w:t>
+            </w:r>
+          </w:p>
+          <w:p>
+            <w:pPr>
+              <w:pStyle w:val="Lijstalinea"/>
+              <w:numPr>
+                <w:ilvl w:val="0"/>
+                <w:numId w:val="25"/>
+              </w:numPr>
+              <w:rPr>
+                <w:lang w:val="en-US"/>
+              </w:rPr>
+            </w:pPr>
+            <w:r>
+              <w:rPr>
+                <w:lang w:val="en-US"/>
+              </w:rPr>
+              <w:t>Return to last position</w:t>
+            </w:r>
+          </w:p>
+        </w:tc>
+      </w:tr>
+      <w:tr>
+        <w:tc>
+          <w:tcPr>
+            <w:tcW w:w="1457" w:type="dxa"/>
+          </w:tcPr>
+          <w:p>
+            <w:pPr>
+              <w:rPr>
+                <w:b/>
+                <w:lang w:val="en-US"/>
+              </w:rPr>
+            </w:pPr>
+            <w:proofErr w:type="spellStart"/>
+            <w:r>
+              <w:rPr>
+                <w:b/>
+                <w:lang w:val="en-US"/>
+              </w:rPr>
+              <w:t>incEditLevel</w:t>
+            </w:r>
+            <w:proofErr w:type="spellEnd"/>
+          </w:p>
+        </w:tc>
+        <w:tc>
+          <w:tcPr>
+            <w:tcW w:w="1410" w:type="dxa"/>
+          </w:tcPr>
+          <w:p>
+            <w:pPr>
+              <w:rPr>
+                <w:lang w:val="en-US"/>
+              </w:rPr>
+            </w:pPr>
+            <w:r>
+              <w:rPr>
+                <w:lang w:val="en-US"/>
+              </w:rPr>
+              <w:t>Increments editing level</w:t>
+            </w:r>
+          </w:p>
+        </w:tc>
+        <w:tc>
+          <w:tcPr>
+            <w:tcW w:w="6421" w:type="dxa"/>
+          </w:tcPr>
+          <w:p>
+            <w:pPr>
+              <w:pStyle w:val="Lijstalinea"/>
+              <w:numPr>
+                <w:ilvl w:val="0"/>
+                <w:numId w:val="25"/>
+              </w:numPr>
+              <w:rPr>
+                <w:lang w:val="en-US"/>
+              </w:rPr>
+            </w:pPr>
+            <w:r>
+              <w:rPr>
+                <w:lang w:val="en-US"/>
+              </w:rPr>
+              <w:t>Increment editing level</w:t>
+            </w:r>
+          </w:p>
+          <w:p>
+            <w:pPr>
+              <w:pStyle w:val="Lijstalinea"/>
+              <w:numPr>
+                <w:ilvl w:val="0"/>
+                <w:numId w:val="25"/>
+              </w:numPr>
+              <w:rPr>
+                <w:lang w:val="en-US"/>
+              </w:rPr>
+            </w:pPr>
+            <w:r>
+              <w:rPr>
+                <w:lang w:val="en-US"/>
+              </w:rPr>
+              <w:t>If editing level is equal or greater than 9, set editing level to 4</w:t>
+            </w:r>
+          </w:p>
+          <w:p>
+            <w:pPr>
+              <w:pStyle w:val="Lijstalinea"/>
+              <w:numPr>
+                <w:ilvl w:val="0"/>
+                <w:numId w:val="25"/>
+              </w:numPr>
+              <w:rPr>
+                <w:lang w:val="en-US"/>
+              </w:rPr>
+            </w:pPr>
+            <w:r>
+              <w:rPr>
+                <w:lang w:val="en-US"/>
+              </w:rPr>
+              <w:t>Return to last position</w:t>
+            </w:r>
+          </w:p>
+        </w:tc>
+      </w:tr>
+      <w:tr>
+        <w:tc>
+          <w:tcPr>
+            <w:tcW w:w="1457" w:type="dxa"/>
+          </w:tcPr>
+          <w:p>
+            <w:pPr>
+              <w:rPr>
+                <w:b/>
+                <w:lang w:val="en-US"/>
+              </w:rPr>
+            </w:pPr>
+            <w:proofErr w:type="spellStart"/>
+            <w:r>
+              <w:rPr>
+                <w:b/>
+                <w:lang w:val="en-US"/>
+              </w:rPr>
+              <w:t>checkEditLevel</w:t>
+            </w:r>
+            <w:proofErr w:type="spellEnd"/>
+          </w:p>
+        </w:tc>
+        <w:tc>
+          <w:tcPr>
+            <w:tcW w:w="1410" w:type="dxa"/>
+          </w:tcPr>
+          <w:p>
+            <w:pPr>
+              <w:rPr>
+                <w:lang w:val="en-US"/>
+              </w:rPr>
+            </w:pPr>
+            <w:r>
+              <w:rPr>
+                <w:lang w:val="en-US"/>
+              </w:rPr>
+              <w:t>Check the edit level</w:t>
+            </w:r>
+          </w:p>
+        </w:tc>
+        <w:tc>
+          <w:tcPr>
+            <w:tcW w:w="6421" w:type="dxa"/>
+          </w:tcPr>
+          <w:p>
+            <w:pPr>
+              <w:pStyle w:val="Lijstalinea"/>
+              <w:numPr>
+                <w:ilvl w:val="0"/>
+                <w:numId w:val="25"/>
+              </w:numPr>
+              <w:rPr>
+                <w:lang w:val="en-US"/>
+              </w:rPr>
+            </w:pPr>
+            <w:r>
+              <w:rPr>
+                <w:lang w:val="en-US"/>
+              </w:rPr>
+              <w:t>Checks the editLevel</w:t>
+            </w:r>
+          </w:p>
+          <w:p>
+            <w:pPr>
+              <w:pStyle w:val="Lijstalinea"/>
+              <w:numPr>
+                <w:ilvl w:val="0"/>
+                <w:numId w:val="25"/>
+              </w:numPr>
+              <w:rPr>
+                <w:lang w:val="en-US"/>
+              </w:rPr>
+            </w:pPr>
+            <w:r>
+              <w:rPr>
+                <w:lang w:val="en-US"/>
+              </w:rPr>
+              <w:t xml:space="preserve">If editLevel is equal to 0, go to </w:t>
+            </w:r>
+            <w:r>
+              <w:rPr>
+                <w:lang w:val="en-US"/>
+              </w:rPr>
+              <w:t>startup</w:t>
+            </w:r>
+            <w:r>
+              <w:rPr>
+                <w:lang w:val="en-US"/>
+              </w:rPr>
+              <w:t xml:space="preserve"> label</w:t>
+            </w:r>
+          </w:p>
+          <w:p>
+            <w:pPr>
+              <w:pStyle w:val="Lijstalinea"/>
+              <w:numPr>
+                <w:ilvl w:val="0"/>
+                <w:numId w:val="25"/>
+              </w:numPr>
+              <w:rPr>
+                <w:lang w:val="en-US"/>
+              </w:rPr>
+            </w:pPr>
+            <w:r>
+              <w:rPr>
+                <w:lang w:val="en-US"/>
+              </w:rPr>
+              <w:t xml:space="preserve">If editLevel is equal to 1, go to </w:t>
+            </w:r>
+            <w:proofErr w:type="spellStart"/>
+            <w:r>
+              <w:rPr>
+                <w:lang w:val="en-US"/>
+              </w:rPr>
+              <w:t>setHour</w:t>
+            </w:r>
+            <w:proofErr w:type="spellEnd"/>
+            <w:r>
+              <w:rPr>
+                <w:lang w:val="en-US"/>
+              </w:rPr>
+              <w:t xml:space="preserve"> label</w:t>
+            </w:r>
+          </w:p>
+          <w:p>
+            <w:pPr>
+              <w:pStyle w:val="Lijstalinea"/>
+              <w:numPr>
+                <w:ilvl w:val="0"/>
+                <w:numId w:val="25"/>
+              </w:numPr>
+              <w:rPr>
+                <w:lang w:val="en-US"/>
+              </w:rPr>
+            </w:pPr>
+            <w:r>
+              <w:rPr>
+                <w:lang w:val="en-US"/>
+              </w:rPr>
+              <w:t xml:space="preserve">If editLevel is equal to 2, go to </w:t>
+            </w:r>
+            <w:proofErr w:type="spellStart"/>
+            <w:r>
+              <w:rPr>
+                <w:lang w:val="en-US"/>
+              </w:rPr>
+              <w:t>setMinute</w:t>
+            </w:r>
+            <w:proofErr w:type="spellEnd"/>
+            <w:r>
+              <w:rPr>
+                <w:lang w:val="en-US"/>
+              </w:rPr>
+              <w:t xml:space="preserve"> label</w:t>
+            </w:r>
+          </w:p>
+          <w:p>
+            <w:pPr>
+              <w:pStyle w:val="Lijstalinea"/>
+              <w:numPr>
+                <w:ilvl w:val="0"/>
+                <w:numId w:val="25"/>
+              </w:numPr>
+              <w:rPr>
+                <w:lang w:val="en-US"/>
+              </w:rPr>
+            </w:pPr>
+            <w:r>
+              <w:rPr>
+                <w:lang w:val="en-US"/>
+              </w:rPr>
+              <w:t xml:space="preserve">If editLevel is equal to 3, go to </w:t>
+            </w:r>
+            <w:proofErr w:type="spellStart"/>
+            <w:r>
+              <w:rPr>
+                <w:lang w:val="en-US"/>
+              </w:rPr>
+              <w:t>setSecond</w:t>
+            </w:r>
+            <w:proofErr w:type="spellEnd"/>
+            <w:r>
+              <w:rPr>
+                <w:lang w:val="en-US"/>
+              </w:rPr>
+              <w:t xml:space="preserve"> label</w:t>
+            </w:r>
+          </w:p>
+          <w:p>
+            <w:pPr>
+              <w:pStyle w:val="Lijstalinea"/>
+              <w:numPr>
+                <w:ilvl w:val="0"/>
+                <w:numId w:val="25"/>
+              </w:numPr>
+              <w:rPr>
+                <w:lang w:val="en-US"/>
+              </w:rPr>
+            </w:pPr>
+            <w:r>
+              <w:rPr>
+                <w:lang w:val="en-US"/>
+              </w:rPr>
+              <w:t xml:space="preserve">If editLevel is equal to 4, go to </w:t>
+            </w:r>
+            <w:proofErr w:type="spellStart"/>
+            <w:r>
+              <w:rPr>
+                <w:lang w:val="en-US"/>
+              </w:rPr>
+              <w:t>setAlarmStartup</w:t>
+            </w:r>
+            <w:proofErr w:type="spellEnd"/>
+            <w:r>
+              <w:rPr>
+                <w:lang w:val="en-US"/>
+              </w:rPr>
+              <w:t xml:space="preserve"> label</w:t>
+            </w:r>
+          </w:p>
+          <w:p>
+            <w:pPr>
+              <w:pStyle w:val="Lijstalinea"/>
+              <w:numPr>
+                <w:ilvl w:val="0"/>
+                <w:numId w:val="25"/>
+              </w:numPr>
+              <w:rPr>
+                <w:lang w:val="en-US"/>
+              </w:rPr>
+            </w:pPr>
+            <w:r>
+              <w:rPr>
+                <w:lang w:val="en-US"/>
+              </w:rPr>
+              <w:t xml:space="preserve">If editLevel is equal to 5, go to </w:t>
+            </w:r>
+            <w:proofErr w:type="spellStart"/>
+            <w:r>
+              <w:rPr>
+                <w:lang w:val="en-US"/>
+              </w:rPr>
+              <w:t>setAlarmHour</w:t>
+            </w:r>
+            <w:proofErr w:type="spellEnd"/>
+            <w:r>
+              <w:rPr>
+                <w:lang w:val="en-US"/>
+              </w:rPr>
+              <w:t xml:space="preserve"> label</w:t>
+            </w:r>
+          </w:p>
+          <w:p>
+            <w:pPr>
+              <w:pStyle w:val="Lijstalinea"/>
+              <w:numPr>
+                <w:ilvl w:val="0"/>
+                <w:numId w:val="25"/>
+              </w:numPr>
+              <w:rPr>
+                <w:lang w:val="en-US"/>
+              </w:rPr>
+            </w:pPr>
+            <w:r>
+              <w:rPr>
+                <w:lang w:val="en-US"/>
+              </w:rPr>
+              <w:t xml:space="preserve">If editLevel is equal to 6, go to </w:t>
+            </w:r>
+            <w:proofErr w:type="spellStart"/>
+            <w:r>
+              <w:rPr>
+                <w:lang w:val="en-US"/>
+              </w:rPr>
+              <w:t>setAlarmMinute</w:t>
+            </w:r>
+            <w:proofErr w:type="spellEnd"/>
+            <w:r>
+              <w:rPr>
+                <w:lang w:val="en-US"/>
+              </w:rPr>
+              <w:t xml:space="preserve"> </w:t>
+            </w:r>
+            <w:r>
+              <w:rPr>
+                <w:lang w:val="en-US"/>
+              </w:rPr>
+              <w:t>label</w:t>
+            </w:r>
+          </w:p>
+          <w:p>
+            <w:pPr>
+              <w:pStyle w:val="Lijstalinea"/>
+              <w:numPr>
+                <w:ilvl w:val="0"/>
+                <w:numId w:val="25"/>
+              </w:numPr>
+              <w:rPr>
+                <w:lang w:val="en-US"/>
+              </w:rPr>
+            </w:pPr>
+            <w:r>
+              <w:rPr>
+                <w:lang w:val="en-US"/>
+              </w:rPr>
+              <w:t xml:space="preserve">If editLevel is equal to 7, go to </w:t>
+            </w:r>
+            <w:proofErr w:type="spellStart"/>
+            <w:r>
+              <w:rPr>
+                <w:lang w:val="en-US"/>
+              </w:rPr>
+              <w:t>setAlarmMode</w:t>
+            </w:r>
+            <w:proofErr w:type="spellEnd"/>
+            <w:r>
+              <w:rPr>
+                <w:lang w:val="en-US"/>
+              </w:rPr>
+              <w:t xml:space="preserve"> label</w:t>
+            </w:r>
+          </w:p>
+          <w:p>
+            <w:pPr>
+              <w:pStyle w:val="Lijstalinea"/>
+              <w:numPr>
+                <w:ilvl w:val="0"/>
+                <w:numId w:val="25"/>
+              </w:numPr>
+              <w:rPr>
+                <w:lang w:val="en-US"/>
+              </w:rPr>
+            </w:pPr>
+            <w:r>
+              <w:rPr>
+                <w:lang w:val="en-US"/>
+              </w:rPr>
+              <w:t xml:space="preserve">If editLevel is equal to 8, go to </w:t>
+            </w:r>
+            <w:proofErr w:type="spellStart"/>
+            <w:r>
+              <w:rPr>
+                <w:lang w:val="en-US"/>
+              </w:rPr>
+              <w:t>checkSetAlarm</w:t>
+            </w:r>
+            <w:proofErr w:type="spellEnd"/>
+            <w:r>
+              <w:rPr>
+                <w:lang w:val="en-US"/>
+              </w:rPr>
+              <w:t xml:space="preserve"> label</w:t>
+            </w:r>
+          </w:p>
+        </w:tc>
+      </w:tr>
+      <w:tr>
+        <w:tc>
+          <w:tcPr>
+            <w:tcW w:w="1457" w:type="dxa"/>
+          </w:tcPr>
+          <w:p>
+            <w:pPr>
+              <w:rPr>
+                <w:b/>
+                <w:lang w:val="en-US"/>
+              </w:rPr>
+            </w:pPr>
+            <w:proofErr w:type="spellStart"/>
+            <w:r>
+              <w:rPr>
+                <w:b/>
+                <w:lang w:val="en-US"/>
+              </w:rPr>
+              <w:t>checkSetAlarm</w:t>
+            </w:r>
+            <w:proofErr w:type="spellEnd"/>
+          </w:p>
+        </w:tc>
+        <w:tc>
+          <w:tcPr>
+            <w:tcW w:w="1410" w:type="dxa"/>
+          </w:tcPr>
+          <w:p>
+            <w:pPr>
+              <w:rPr>
+                <w:lang w:val="en-US"/>
+              </w:rPr>
+            </w:pPr>
+            <w:r>
+              <w:rPr>
+                <w:lang w:val="en-US"/>
+              </w:rPr>
+              <w:t>Check if the alarm is set</w:t>
+            </w:r>
+          </w:p>
+        </w:tc>
+        <w:tc>
+          <w:tcPr>
+            <w:tcW w:w="6421" w:type="dxa"/>
+          </w:tcPr>
+          <w:p>
+            <w:pPr>
+              <w:pStyle w:val="Lijstalinea"/>
+              <w:numPr>
+                <w:ilvl w:val="0"/>
+                <w:numId w:val="25"/>
+              </w:numPr>
+              <w:rPr>
+                <w:lang w:val="en-US"/>
+              </w:rPr>
+            </w:pPr>
+            <w:r>
+              <w:rPr>
+                <w:lang w:val="en-US"/>
+              </w:rPr>
+              <w:t>Checks if alarm is set.</w:t>
+            </w:r>
+          </w:p>
+          <w:p>
+            <w:pPr>
+              <w:pStyle w:val="Lijstalinea"/>
+              <w:numPr>
+                <w:ilvl w:val="0"/>
+                <w:numId w:val="25"/>
+              </w:numPr>
+              <w:rPr>
+                <w:lang w:val="en-US"/>
+              </w:rPr>
+            </w:pPr>
+            <w:r>
+              <w:rPr>
+                <w:lang w:val="en-US"/>
+              </w:rPr>
+              <w:t xml:space="preserve">If alarm is set check hour, minutes, to the actual time. When it equal, go to </w:t>
+            </w:r>
+            <w:proofErr w:type="spellStart"/>
+            <w:r>
+              <w:rPr>
+                <w:lang w:val="en-US"/>
+              </w:rPr>
+              <w:t>displayAlarmSound</w:t>
+            </w:r>
+            <w:proofErr w:type="spellEnd"/>
+          </w:p>
+        </w:tc>
+      </w:tr>
+      <w:tr>
+        <w:tc>
+          <w:tcPr>
+            <w:tcW w:w="1457" w:type="dxa"/>
+          </w:tcPr>
+          <w:p>
+            <w:pPr>
+              <w:rPr>
+                <w:b/>
+                <w:lang w:val="en-US"/>
+              </w:rPr>
+            </w:pPr>
+            <w:r>
+              <w:rPr>
+                <w:b/>
+                <w:lang w:val="en-US"/>
+              </w:rPr>
+              <w:t>s</w:t>
+            </w:r>
+            <w:r>
+              <w:rPr>
+                <w:b/>
+                <w:lang w:val="en-US"/>
+              </w:rPr>
+              <w:t>tartup</w:t>
+            </w:r>
+          </w:p>
+        </w:tc>
+        <w:tc>
+          <w:tcPr>
+            <w:tcW w:w="1410" w:type="dxa"/>
+          </w:tcPr>
+          <w:p>
+            <w:pPr>
+              <w:rPr>
+                <w:lang w:val="en-US"/>
+              </w:rPr>
+            </w:pPr>
+            <w:r>
+              <w:rPr>
+                <w:lang w:val="en-US"/>
+              </w:rPr>
+              <w:t>Startup mode</w:t>
+            </w:r>
+          </w:p>
+        </w:tc>
+        <w:tc>
+          <w:tcPr>
+            <w:tcW w:w="6421" w:type="dxa"/>
+          </w:tcPr>
+          <w:p>
+            <w:pPr>
+              <w:pStyle w:val="Lijstalinea"/>
+              <w:numPr>
+                <w:ilvl w:val="0"/>
+                <w:numId w:val="25"/>
+              </w:numPr>
+              <w:rPr>
+                <w:lang w:val="en-US"/>
+              </w:rPr>
+            </w:pPr>
+            <w:r>
+              <w:rPr>
+                <w:lang w:val="en-US"/>
+              </w:rPr>
+              <w:t>Blinking the hours, minutes and</w:t>
+            </w:r>
+            <w:r>
+              <w:rPr>
+                <w:lang w:val="en-US"/>
+              </w:rPr>
+              <w:t xml:space="preserve"> seconds every half second</w:t>
+            </w:r>
+          </w:p>
+          <w:p>
+            <w:pPr>
+              <w:pStyle w:val="Lijstalinea"/>
+              <w:numPr>
+                <w:ilvl w:val="0"/>
+                <w:numId w:val="25"/>
+              </w:numPr>
+              <w:rPr>
+                <w:lang w:val="en-US"/>
+              </w:rPr>
+            </w:pPr>
+            <w:r>
+              <w:rPr>
+                <w:lang w:val="en-US"/>
+              </w:rPr>
+              <w:t xml:space="preserve">When the SW1counter is greater than 6, go to </w:t>
+            </w:r>
+            <w:proofErr w:type="spellStart"/>
+            <w:r>
+              <w:rPr>
+                <w:lang w:val="en-US"/>
+              </w:rPr>
+              <w:t>incEditLevel</w:t>
+            </w:r>
+            <w:proofErr w:type="spellEnd"/>
+            <w:r>
+              <w:rPr>
+                <w:lang w:val="en-US"/>
+              </w:rPr>
+              <w:t xml:space="preserve"> label</w:t>
+            </w:r>
+          </w:p>
+        </w:tc>
+      </w:tr>
+      <w:tr>
+        <w:tc>
+          <w:tcPr>
+            <w:tcW w:w="1457" w:type="dxa"/>
+          </w:tcPr>
+          <w:p>
+            <w:pPr>
+              <w:rPr>
+                <w:b/>
+                <w:lang w:val="en-US"/>
+              </w:rPr>
+            </w:pPr>
+            <w:proofErr w:type="spellStart"/>
+            <w:r>
+              <w:rPr>
+                <w:b/>
+                <w:lang w:val="en-US"/>
+              </w:rPr>
+              <w:t>setHour</w:t>
+            </w:r>
+            <w:proofErr w:type="spellEnd"/>
+          </w:p>
+        </w:tc>
+        <w:tc>
+          <w:tcPr>
+            <w:tcW w:w="1410" w:type="dxa"/>
+          </w:tcPr>
+          <w:p>
+            <w:pPr>
+              <w:rPr>
+                <w:lang w:val="en-US"/>
+              </w:rPr>
+            </w:pPr>
+            <w:r>
+              <w:rPr>
+                <w:lang w:val="en-US"/>
+              </w:rPr>
+              <w:t>Setting hour</w:t>
+            </w:r>
+          </w:p>
+        </w:tc>
+        <w:tc>
+          <w:tcPr>
+            <w:tcW w:w="6421" w:type="dxa"/>
+          </w:tcPr>
+          <w:p>
+            <w:pPr>
+              <w:pStyle w:val="Lijstalinea"/>
+              <w:numPr>
+                <w:ilvl w:val="0"/>
+                <w:numId w:val="25"/>
+              </w:numPr>
+              <w:rPr>
+                <w:lang w:val="en-US"/>
+              </w:rPr>
+            </w:pPr>
+            <w:r>
+              <w:rPr>
+                <w:lang w:val="en-US"/>
+              </w:rPr>
+              <w:t xml:space="preserve">Blinking the hour every half second. </w:t>
+            </w:r>
+          </w:p>
+          <w:p>
+            <w:pPr>
+              <w:pStyle w:val="Lijstalinea"/>
+              <w:numPr>
+                <w:ilvl w:val="0"/>
+                <w:numId w:val="25"/>
+              </w:numPr>
+              <w:rPr>
+                <w:lang w:val="en-US"/>
+              </w:rPr>
+            </w:pPr>
+            <w:r>
+              <w:rPr>
+                <w:lang w:val="en-US"/>
+              </w:rPr>
+              <w:t xml:space="preserve">When SW0counter is greater than 1, go to </w:t>
+            </w:r>
+            <w:proofErr w:type="spellStart"/>
+            <w:r>
+              <w:rPr>
+                <w:lang w:val="en-US"/>
+              </w:rPr>
+              <w:t>incHour</w:t>
+            </w:r>
+            <w:proofErr w:type="spellEnd"/>
+            <w:r>
+              <w:rPr>
+                <w:lang w:val="en-US"/>
+              </w:rPr>
+              <w:t xml:space="preserve"> label. </w:t>
+            </w:r>
+          </w:p>
+          <w:p>
+            <w:pPr>
+              <w:pStyle w:val="Lijstalinea"/>
+              <w:numPr>
+                <w:ilvl w:val="0"/>
+                <w:numId w:val="25"/>
+              </w:numPr>
+              <w:rPr>
+                <w:lang w:val="en-US"/>
+              </w:rPr>
+            </w:pPr>
+            <w:r>
+              <w:rPr>
+                <w:lang w:val="en-US"/>
+              </w:rPr>
+              <w:t xml:space="preserve">When the SW1counter is greater than 6, go to </w:t>
+            </w:r>
+            <w:proofErr w:type="spellStart"/>
+            <w:r>
+              <w:rPr>
+                <w:lang w:val="en-US"/>
+              </w:rPr>
+              <w:t>incEditLevel</w:t>
+            </w:r>
+            <w:proofErr w:type="spellEnd"/>
+            <w:r>
+              <w:rPr>
+                <w:lang w:val="en-US"/>
+              </w:rPr>
+              <w:t xml:space="preserve"> label</w:t>
+            </w:r>
+          </w:p>
+        </w:tc>
+      </w:tr>
+      <w:tr>
+        <w:tc>
+          <w:tcPr>
+            <w:tcW w:w="1457" w:type="dxa"/>
+          </w:tcPr>
+          <w:p>
+            <w:pPr>
+              <w:rPr>
+                <w:b/>
+                <w:lang w:val="en-US"/>
+              </w:rPr>
+            </w:pPr>
+            <w:bookmarkStart w:id="0" w:name="_GoBack" w:colFirst="2" w:colLast="2"/>
+            <w:proofErr w:type="spellStart"/>
+            <w:r>
+              <w:rPr>
+                <w:b/>
+                <w:lang w:val="en-US"/>
+              </w:rPr>
+              <w:t>setMinute</w:t>
+            </w:r>
+            <w:proofErr w:type="spellEnd"/>
+          </w:p>
+        </w:tc>
+        <w:tc>
+          <w:tcPr>
+            <w:tcW w:w="1410" w:type="dxa"/>
+          </w:tcPr>
+          <w:p>
+            <w:pPr>
+              <w:rPr>
+                <w:lang w:val="en-US"/>
+              </w:rPr>
+            </w:pPr>
+          </w:p>
+        </w:tc>
+        <w:tc>
+          <w:tcPr>
+            <w:tcW w:w="6421" w:type="dxa"/>
+          </w:tcPr>
+          <w:p>
+            <w:pPr>
+              <w:pStyle w:val="Lijstalinea"/>
+              <w:numPr>
+                <w:ilvl w:val="0"/>
+                <w:numId w:val="25"/>
+              </w:numPr>
+              <w:rPr>
+                <w:lang w:val="en-US"/>
+              </w:rPr>
+            </w:pPr>
+            <w:r>
+              <w:rPr>
+                <w:lang w:val="en-US"/>
+              </w:rPr>
+              <w:t xml:space="preserve">Blinking the </w:t>
+            </w:r>
+            <w:r>
+              <w:rPr>
+                <w:lang w:val="en-US"/>
+              </w:rPr>
+              <w:t>minute</w:t>
+            </w:r>
+            <w:r>
+              <w:rPr>
+                <w:lang w:val="en-US"/>
+              </w:rPr>
+              <w:t xml:space="preserve"> every half second. </w:t>
+            </w:r>
+          </w:p>
+          <w:p>
+            <w:pPr>
+              <w:pStyle w:val="Lijstalinea"/>
+              <w:numPr>
+                <w:ilvl w:val="0"/>
+                <w:numId w:val="25"/>
+              </w:numPr>
+              <w:rPr>
+                <w:lang w:val="en-US"/>
+              </w:rPr>
+            </w:pPr>
+            <w:r>
+              <w:rPr>
+                <w:lang w:val="en-US"/>
+              </w:rPr>
+              <w:t xml:space="preserve">When SW0counter is greater than 1, go to </w:t>
+            </w:r>
+            <w:proofErr w:type="spellStart"/>
+            <w:r>
+              <w:rPr>
+                <w:lang w:val="en-US"/>
+              </w:rPr>
+              <w:t>inc</w:t>
+            </w:r>
+            <w:r>
+              <w:rPr>
+                <w:lang w:val="en-US"/>
+              </w:rPr>
+              <w:t>Minute</w:t>
+            </w:r>
+            <w:proofErr w:type="spellEnd"/>
+            <w:r>
+              <w:rPr>
+                <w:lang w:val="en-US"/>
+              </w:rPr>
+              <w:t xml:space="preserve"> label. </w:t>
+            </w:r>
+          </w:p>
+          <w:p>
+            <w:pPr>
+              <w:pStyle w:val="Lijstalinea"/>
+              <w:numPr>
+                <w:ilvl w:val="0"/>
+                <w:numId w:val="25"/>
+              </w:numPr>
+              <w:rPr>
+                <w:lang w:val="en-US"/>
+              </w:rPr>
+            </w:pPr>
+            <w:r>
+              <w:rPr>
+                <w:lang w:val="en-US"/>
+              </w:rPr>
+              <w:t xml:space="preserve">When the SW1counter is greater than 6, go to </w:t>
+            </w:r>
+            <w:proofErr w:type="spellStart"/>
+            <w:r>
+              <w:rPr>
+                <w:lang w:val="en-US"/>
+              </w:rPr>
+              <w:t>incEditLevel</w:t>
+            </w:r>
+            <w:proofErr w:type="spellEnd"/>
+            <w:r>
+              <w:rPr>
+                <w:lang w:val="en-US"/>
+              </w:rPr>
+              <w:t xml:space="preserve"> label</w:t>
+            </w:r>
+          </w:p>
+        </w:tc>
+      </w:tr>
+      <w:bookmarkEnd w:id="0"/>
+      <w:tr>
+        <w:tc>
+          <w:tcPr>
+            <w:tcW w:w="1457" w:type="dxa"/>
+          </w:tcPr>
+          <w:p>
+            <w:pPr>
+              <w:rPr>
+                <w:b/>
+                <w:lang w:val="en-US"/>
+              </w:rPr>
+            </w:pPr>
+            <w:proofErr w:type="spellStart"/>
+            <w:r>
+              <w:rPr>
+                <w:b/>
+                <w:lang w:val="en-US"/>
+              </w:rPr>
+              <w:t>setSecond</w:t>
+            </w:r>
+            <w:proofErr w:type="spellEnd"/>
+          </w:p>
+        </w:tc>
+        <w:tc>
+          <w:tcPr>
+            <w:tcW w:w="1410" w:type="dxa"/>
+          </w:tcPr>
+          <w:p>
+            <w:pPr>
+              <w:rPr>
+                <w:lang w:val="en-US"/>
+              </w:rPr>
+            </w:pPr>
+          </w:p>
+        </w:tc>
+        <w:tc>
+          <w:tcPr>
+            <w:tcW w:w="6421" w:type="dxa"/>
+          </w:tcPr>
+          <w:p>
+            <w:pPr>
+              <w:pStyle w:val="Lijstalinea"/>
+              <w:numPr>
+                <w:ilvl w:val="0"/>
+                <w:numId w:val="25"/>
+              </w:numPr>
+              <w:rPr>
+                <w:lang w:val="en-US"/>
+              </w:rPr>
+            </w:pPr>
+            <w:r>
+              <w:rPr>
+                <w:lang w:val="en-US"/>
+              </w:rPr>
+              <w:t xml:space="preserve">Blinking the </w:t>
+            </w:r>
+            <w:r>
+              <w:rPr>
+                <w:lang w:val="en-US"/>
+              </w:rPr>
+              <w:t>second</w:t>
+            </w:r>
+            <w:r>
+              <w:rPr>
+                <w:lang w:val="en-US"/>
+              </w:rPr>
+              <w:t xml:space="preserve"> every half second. </w:t>
+            </w:r>
+          </w:p>
+          <w:p>
+            <w:pPr>
+              <w:pStyle w:val="Lijstalinea"/>
+              <w:numPr>
+                <w:ilvl w:val="0"/>
+                <w:numId w:val="25"/>
+              </w:numPr>
+              <w:rPr>
+                <w:lang w:val="en-US"/>
+              </w:rPr>
+            </w:pPr>
+            <w:r>
+              <w:rPr>
+                <w:lang w:val="en-US"/>
+              </w:rPr>
+              <w:t xml:space="preserve">When SW0counter is greater than 1, go to </w:t>
+            </w:r>
+            <w:proofErr w:type="spellStart"/>
+            <w:r>
+              <w:rPr>
+                <w:lang w:val="en-US"/>
+              </w:rPr>
+              <w:t>inc</w:t>
+            </w:r>
+            <w:r>
+              <w:rPr>
+                <w:lang w:val="en-US"/>
+              </w:rPr>
+              <w:t>Second</w:t>
+            </w:r>
+            <w:proofErr w:type="spellEnd"/>
+            <w:r>
+              <w:rPr>
+                <w:lang w:val="en-US"/>
+              </w:rPr>
+              <w:t xml:space="preserve"> </w:t>
+            </w:r>
+            <w:r>
+              <w:rPr>
+                <w:lang w:val="en-US"/>
+              </w:rPr>
+              <w:t xml:space="preserve">label. </w:t>
+            </w:r>
+            <w:r>
+              <w:rPr>
+                <w:lang w:val="en-US"/>
+              </w:rPr>
+              <w:t>Repeat 10 times.</w:t>
+            </w:r>
+          </w:p>
+          <w:p>
+            <w:pPr>
+              <w:pStyle w:val="Lijstalinea"/>
+              <w:numPr>
+                <w:ilvl w:val="0"/>
+                <w:numId w:val="25"/>
+              </w:numPr>
+              <w:rPr>
+                <w:lang w:val="en-US"/>
+              </w:rPr>
+            </w:pPr>
+            <w:r>
+              <w:rPr>
+                <w:lang w:val="en-US"/>
+              </w:rPr>
+              <w:t xml:space="preserve">When the SW1counter is greater than 6, go to </w:t>
+            </w:r>
+            <w:proofErr w:type="spellStart"/>
+            <w:r>
+              <w:rPr>
+                <w:lang w:val="en-US"/>
+              </w:rPr>
+              <w:t>incEditLevel</w:t>
+            </w:r>
+            <w:proofErr w:type="spellEnd"/>
+            <w:r>
+              <w:rPr>
+                <w:lang w:val="en-US"/>
+              </w:rPr>
+              <w:t xml:space="preserve"> label</w:t>
+            </w:r>
+          </w:p>
+        </w:tc>
+      </w:tr>
+      <w:tr>
+        <w:tc>
+          <w:tcPr>
+            <w:tcW w:w="1457" w:type="dxa"/>
+          </w:tcPr>
+          <w:p>
+            <w:pPr>
+              <w:rPr>
+                <w:b/>
+                <w:lang w:val="en-US"/>
+              </w:rPr>
+            </w:pPr>
+            <w:proofErr w:type="spellStart"/>
+            <w:r>
+              <w:rPr>
+                <w:b/>
+                <w:lang w:val="en-US"/>
+              </w:rPr>
+              <w:t>setAlarmStartup</w:t>
+            </w:r>
+            <w:proofErr w:type="spellEnd"/>
+          </w:p>
+        </w:tc>
+        <w:tc>
+          <w:tcPr>
+            <w:tcW w:w="1410" w:type="dxa"/>
+          </w:tcPr>
+          <w:p>
+            <w:pPr>
+              <w:rPr>
+                <w:lang w:val="en-US"/>
+              </w:rPr>
+            </w:pPr>
+          </w:p>
+        </w:tc>
+        <w:tc>
+          <w:tcPr>
+            <w:tcW w:w="6421" w:type="dxa"/>
+          </w:tcPr>
+          <w:p>
+            <w:pPr>
+              <w:pStyle w:val="Lijstalinea"/>
+              <w:numPr>
+                <w:ilvl w:val="0"/>
+                <w:numId w:val="25"/>
+              </w:numPr>
+              <w:rPr>
+                <w:lang w:val="en-US"/>
+              </w:rPr>
+            </w:pPr>
+            <w:r>
+              <w:rPr>
+                <w:lang w:val="en-US"/>
+              </w:rPr>
+              <w:t>Blinking the hours, minutes, seconds</w:t>
+            </w:r>
+            <w:r>
+              <w:rPr>
+                <w:lang w:val="en-US"/>
+              </w:rPr>
+              <w:t xml:space="preserve"> and alarm</w:t>
+            </w:r>
+            <w:r>
+              <w:rPr>
+                <w:lang w:val="en-US"/>
+              </w:rPr>
+              <w:t xml:space="preserve"> every half second</w:t>
+            </w:r>
+          </w:p>
+          <w:p>
+            <w:pPr>
+              <w:pStyle w:val="Lijstalinea"/>
+              <w:numPr>
+                <w:ilvl w:val="0"/>
+                <w:numId w:val="25"/>
+              </w:numPr>
+              <w:rPr>
+                <w:lang w:val="en-US"/>
+              </w:rPr>
+            </w:pPr>
+            <w:r>
+              <w:rPr>
+                <w:lang w:val="en-US"/>
+              </w:rPr>
+              <w:t xml:space="preserve">When the SW1counter is greater than 6, go to </w:t>
+            </w:r>
+            <w:proofErr w:type="spellStart"/>
+            <w:r>
+              <w:rPr>
+                <w:lang w:val="en-US"/>
+              </w:rPr>
+              <w:t>incEditLevel</w:t>
+            </w:r>
+            <w:proofErr w:type="spellEnd"/>
+            <w:r>
+              <w:rPr>
+                <w:lang w:val="en-US"/>
+              </w:rPr>
+              <w:t xml:space="preserve"> label</w:t>
+            </w:r>
+          </w:p>
+        </w:tc>
+      </w:tr>
+      <w:tr>
+        <w:tc>
+          <w:tcPr>
+            <w:tcW w:w="1457" w:type="dxa"/>
+          </w:tcPr>
+          <w:p>
+            <w:pPr>
+              <w:rPr>
+                <w:b/>
+                <w:lang w:val="en-US"/>
+              </w:rPr>
+            </w:pPr>
+            <w:proofErr w:type="spellStart"/>
+            <w:r>
+              <w:rPr>
+                <w:b/>
+                <w:lang w:val="en-US"/>
+              </w:rPr>
+              <w:t>setAlarmHour</w:t>
+            </w:r>
+            <w:proofErr w:type="spellEnd"/>
+          </w:p>
+        </w:tc>
+        <w:tc>
+          <w:tcPr>
+            <w:tcW w:w="1410" w:type="dxa"/>
+          </w:tcPr>
+          <w:p>
+            <w:pPr>
+              <w:rPr>
+                <w:lang w:val="en-US"/>
+              </w:rPr>
+            </w:pPr>
+          </w:p>
+        </w:tc>
+        <w:tc>
+          <w:tcPr>
+            <w:tcW w:w="6421" w:type="dxa"/>
+          </w:tcPr>
+          <w:p>
+            <w:pPr>
+              <w:pStyle w:val="Lijstalinea"/>
+              <w:numPr>
+                <w:ilvl w:val="0"/>
+                <w:numId w:val="25"/>
+              </w:numPr>
+              <w:rPr>
+                <w:lang w:val="en-US"/>
+              </w:rPr>
+            </w:pPr>
+          </w:p>
+        </w:tc>
+      </w:tr>
+    </w:tbl>
+    <w:p>
+      <w:pPr>
+        <w:rPr>
+          <w:lang w:val="en-US"/>
+        </w:rPr>
+      </w:pPr>
+    </w:p>
+    <w:p>
+      <w:pPr>
+        <w:rPr>
+          <w:lang w:val="en-US"/>
+        </w:rPr>
+      </w:pPr>
+    </w:p>
     <w:sectPr>
-      <w:headerReference w:type="default" r:id="rId8"/>
+      <w:headerReference w:type="default" r:id="rId9"/>
       <w:pgSz w:w="11906" w:h="16838"/>
       <w:pgMar w:top="1417" w:right="1417" w:bottom="1417" w:left="1417" w:header="708" w:footer="708" w:gutter="0"/>
       <w:cols w:space="708"/>
@@ -5691,4 +8356,16 @@
   <a:objectDefaults/>
   <a:extraClrSchemeLst/>
 </a:theme>
+</file>
+
+<file path=customXml/item1.xml><?xml version="1.0" encoding="utf-8"?>
+<b:Sources xmlns:b="http://schemas.openxmlformats.org/officeDocument/2006/bibliography" xmlns="http://schemas.openxmlformats.org/officeDocument/2006/bibliography" SelectedStyle="\APA.XSL" StyleName="APA"/>
+</file>
+
+<file path=customXml/itemProps1.xml><?xml version="1.0" encoding="utf-8"?>
+<ds:datastoreItem xmlns:ds="http://schemas.openxmlformats.org/officeDocument/2006/customXml" ds:itemID="{128ABDA3-A936-44C6-8377-937ED52070B2}">
+  <ds:schemaRefs>
+    <ds:schemaRef ds:uri="http://schemas.openxmlformats.org/officeDocument/2006/bibliography"/>
+  </ds:schemaRefs>
+</ds:datastoreItem>
 </file>
</xml_diff>